<commit_message>
Added protection class info in word table
</commit_message>
<xml_diff>
--- a/CalcOfQuantityPPI/App_Data/Result.docx
+++ b/CalcOfQuantityPPI/App_Data/Result.docx
@@ -583,7 +583,7 @@
         <w:rPr>
           <w:rFonts w:ascii="Times New Roman" w:hAnsi="Times New Roman" w:cs="Times New Roman"/>
         </w:rPr>
-        <w:t>Хим.-бак. лаборатория</w:t>
+        <w:t>Район по эксплуатации в/с № 1</w:t>
       </w:r>
       <w:r>
         <w:rPr>
@@ -756,6 +756,51 @@
               <w:rPr>
                 <w:lang w:val="ru-RU"/>
               </w:rPr>
+              <w:t>Костюм хлопчатобумажный</w:t>
+            </w:r>
+          </w:p>
+          <w:p>
+            <w:pPr/>
+            <w:r>
+              <w:rPr>
+                <w:lang w:val="ru-RU"/>
+              </w:rPr>
+              <w:t>, ЗМи</w:t>
+            </w:r>
+          </w:p>
+        </w:tc>
+        <w:tc>
+          <w:tcPr>
+            <w:tcW w:w="2310" w:type="dxa"/>
+            <w:gridSpan w:val="2"/>
+          </w:tcPr>
+          <w:p>
+            <w:pPr/>
+          </w:p>
+          <w:p>
+            <w:pPr/>
+            <w:r>
+              <w:rPr>
+                <w:lang w:val="ru-RU"/>
+              </w:rPr>
+              <w:t>Полотенце</w:t>
+            </w:r>
+          </w:p>
+        </w:tc>
+        <w:tc>
+          <w:tcPr>
+            <w:tcW w:w="2310" w:type="dxa"/>
+            <w:gridSpan w:val="2"/>
+          </w:tcPr>
+          <w:p>
+            <w:pPr/>
+          </w:p>
+          <w:p>
+            <w:pPr/>
+            <w:r>
+              <w:rPr>
+                <w:lang w:val="ru-RU"/>
+              </w:rPr>
               <w:t>Головной убор из хлопчатобумажной ткани</w:t>
             </w:r>
           </w:p>
@@ -774,223 +819,124 @@
               <w:rPr>
                 <w:lang w:val="ru-RU"/>
               </w:rPr>
+              <w:t>Сапоги резиновые</w:t>
+            </w:r>
+          </w:p>
+          <w:p>
+            <w:pPr/>
+            <w:r>
+              <w:rPr>
+                <w:lang w:val="ru-RU"/>
+              </w:rPr>
+              <w:t>, В</w:t>
+            </w:r>
+          </w:p>
+        </w:tc>
+        <w:tc>
+          <w:tcPr>
+            <w:tcW w:w="2310" w:type="dxa"/>
+            <w:gridSpan w:val="2"/>
+          </w:tcPr>
+          <w:p>
+            <w:pPr/>
+          </w:p>
+          <w:p>
+            <w:pPr/>
+            <w:r>
+              <w:rPr>
+                <w:lang w:val="ru-RU"/>
+              </w:rPr>
+              <w:t>Перчатки резиновые</w:t>
+            </w:r>
+          </w:p>
+          <w:p>
+            <w:pPr/>
+            <w:r>
+              <w:rPr>
+                <w:lang w:val="ru-RU"/>
+              </w:rPr>
+              <w:t>, Вн</w:t>
+            </w:r>
+          </w:p>
+        </w:tc>
+        <w:tc>
+          <w:tcPr>
+            <w:tcW w:w="2310" w:type="dxa"/>
+            <w:gridSpan w:val="2"/>
+          </w:tcPr>
+          <w:p>
+            <w:pPr/>
+          </w:p>
+          <w:p>
+            <w:pPr/>
+            <w:r>
+              <w:rPr>
+                <w:lang w:val="ru-RU"/>
+              </w:rPr>
+              <w:t>Рукавицы комбинированные</w:t>
+            </w:r>
+          </w:p>
+          <w:p>
+            <w:pPr/>
+            <w:r>
+              <w:rPr>
+                <w:lang w:val="ru-RU"/>
+              </w:rPr>
+              <w:t>, Ми</w:t>
+            </w:r>
+          </w:p>
+        </w:tc>
+        <w:tc>
+          <w:tcPr>
+            <w:tcW w:w="2310" w:type="dxa"/>
+            <w:gridSpan w:val="2"/>
+          </w:tcPr>
+          <w:p>
+            <w:pPr/>
+          </w:p>
+          <w:p>
+            <w:pPr/>
+            <w:r>
+              <w:rPr>
+                <w:lang w:val="ru-RU"/>
+              </w:rPr>
+              <w:t>Ботинки кожанные</w:t>
+            </w:r>
+          </w:p>
+          <w:p>
+            <w:pPr/>
+            <w:r>
+              <w:rPr>
+                <w:lang w:val="ru-RU"/>
+              </w:rPr>
+              <w:t>, Ми</w:t>
+            </w:r>
+          </w:p>
+        </w:tc>
+        <w:tc>
+          <w:tcPr>
+            <w:tcW w:w="2310" w:type="dxa"/>
+            <w:gridSpan w:val="2"/>
+          </w:tcPr>
+          <w:p>
+            <w:pPr/>
+          </w:p>
+          <w:p>
+            <w:pPr/>
+            <w:r>
+              <w:rPr>
+                <w:lang w:val="ru-RU"/>
+              </w:rPr>
               <w:t>Очки защитные</w:t>
             </w:r>
           </w:p>
-        </w:tc>
-        <w:tc>
-          <w:tcPr>
-            <w:tcW w:w="2310" w:type="dxa"/>
-            <w:gridSpan w:val="2"/>
-          </w:tcPr>
-          <w:p>
-            <w:pPr/>
-          </w:p>
-          <w:p>
-            <w:pPr/>
-            <w:r>
-              <w:rPr>
-                <w:lang w:val="ru-RU"/>
-              </w:rPr>
-              <w:t>Костюм хлопчатобумажный</w:t>
-            </w:r>
-          </w:p>
-        </w:tc>
-        <w:tc>
-          <w:tcPr>
-            <w:tcW w:w="2310" w:type="dxa"/>
-            <w:gridSpan w:val="2"/>
-          </w:tcPr>
-          <w:p>
-            <w:pPr/>
-          </w:p>
-          <w:p>
-            <w:pPr/>
-            <w:r>
-              <w:rPr>
-                <w:lang w:val="ru-RU"/>
-              </w:rPr>
-              <w:t>Ботинки кожанные</w:t>
-            </w:r>
-          </w:p>
-        </w:tc>
-        <w:tc>
-          <w:tcPr>
-            <w:tcW w:w="2310" w:type="dxa"/>
-            <w:gridSpan w:val="2"/>
-          </w:tcPr>
-          <w:p>
-            <w:pPr/>
-          </w:p>
-          <w:p>
-            <w:pPr/>
-            <w:r>
-              <w:rPr>
-                <w:lang w:val="ru-RU"/>
-              </w:rPr>
-              <w:t>Сапоги резиновые</w:t>
-            </w:r>
-          </w:p>
-        </w:tc>
-        <w:tc>
-          <w:tcPr>
-            <w:tcW w:w="2310" w:type="dxa"/>
-            <w:gridSpan w:val="2"/>
-          </w:tcPr>
-          <w:p>
-            <w:pPr/>
-          </w:p>
-          <w:p>
-            <w:pPr/>
-            <w:r>
-              <w:rPr>
-                <w:lang w:val="ru-RU"/>
-              </w:rPr>
-              <w:t>Перчатки резиновые</w:t>
-            </w:r>
-          </w:p>
-        </w:tc>
-        <w:tc>
-          <w:tcPr>
-            <w:tcW w:w="2310" w:type="dxa"/>
-            <w:gridSpan w:val="2"/>
-          </w:tcPr>
-          <w:p>
-            <w:pPr/>
-          </w:p>
-          <w:p>
-            <w:pPr/>
-            <w:r>
-              <w:rPr>
-                <w:lang w:val="ru-RU"/>
-              </w:rPr>
-              <w:t>Рукавицы комбинированные</w:t>
-            </w:r>
-          </w:p>
-        </w:tc>
-        <w:tc>
-          <w:tcPr>
-            <w:tcW w:w="2310" w:type="dxa"/>
-            <w:gridSpan w:val="2"/>
-          </w:tcPr>
-          <w:p>
-            <w:pPr/>
-          </w:p>
-          <w:p>
-            <w:pPr/>
-            <w:r>
-              <w:rPr>
-                <w:lang w:val="ru-RU"/>
-              </w:rPr>
-              <w:t>Костюм для защиты от кислот</w:t>
-            </w:r>
-          </w:p>
-        </w:tc>
-        <w:tc>
-          <w:tcPr>
-            <w:tcW w:w="2310" w:type="dxa"/>
-            <w:gridSpan w:val="2"/>
-          </w:tcPr>
-          <w:p>
-            <w:pPr/>
-          </w:p>
-          <w:p>
-            <w:pPr/>
-            <w:r>
-              <w:rPr>
-                <w:lang w:val="ru-RU"/>
-              </w:rPr>
-              <w:t>Фартук виниловый кислотостойкий с нагрудником</w:t>
-            </w:r>
-          </w:p>
-        </w:tc>
-        <w:tc>
-          <w:tcPr>
-            <w:tcW w:w="2310" w:type="dxa"/>
-            <w:gridSpan w:val="2"/>
-          </w:tcPr>
-          <w:p>
-            <w:pPr/>
-          </w:p>
-          <w:p>
-            <w:pPr/>
-            <w:r>
-              <w:rPr>
-                <w:lang w:val="ru-RU"/>
-              </w:rPr>
-              <w:t>Сапоги ПВХ</w:t>
-            </w:r>
-          </w:p>
-        </w:tc>
-        <w:tc>
-          <w:tcPr>
-            <w:tcW w:w="2310" w:type="dxa"/>
-            <w:gridSpan w:val="2"/>
-          </w:tcPr>
-          <w:p>
-            <w:pPr/>
-          </w:p>
-          <w:p>
-            <w:pPr/>
-            <w:r>
-              <w:rPr>
-                <w:lang w:val="ru-RU"/>
-              </w:rPr>
-              <w:t>Рукавицы кислотозащитные</w:t>
-            </w:r>
-          </w:p>
-        </w:tc>
-        <w:tc>
-          <w:tcPr>
-            <w:tcW w:w="2310" w:type="dxa"/>
-            <w:gridSpan w:val="2"/>
-          </w:tcPr>
-          <w:p>
-            <w:pPr/>
-          </w:p>
-          <w:p>
-            <w:pPr/>
-            <w:r>
-              <w:rPr>
-                <w:lang w:val="ru-RU"/>
-              </w:rPr>
-              <w:t>Нарукавники виниловые кистотостойкие</w:t>
-            </w:r>
-          </w:p>
-        </w:tc>
-        <w:tc>
-          <w:tcPr>
-            <w:tcW w:w="2310" w:type="dxa"/>
-            <w:gridSpan w:val="2"/>
-          </w:tcPr>
-          <w:p>
-            <w:pPr/>
-          </w:p>
-          <w:p>
-            <w:pPr/>
-            <w:r>
-              <w:rPr>
-                <w:lang w:val="ru-RU"/>
-              </w:rPr>
-              <w:t>Респиратор противогазовый (с фильтрующими элементами от паров серной кислоты)</w:t>
-            </w:r>
-          </w:p>
-        </w:tc>
-        <w:tc>
-          <w:tcPr>
-            <w:tcW w:w="2310" w:type="dxa"/>
-            <w:gridSpan w:val="2"/>
-          </w:tcPr>
-          <w:p>
-            <w:pPr/>
-          </w:p>
-          <w:p>
-            <w:pPr/>
-            <w:r>
-              <w:rPr>
-                <w:lang w:val="ru-RU"/>
-              </w:rPr>
-              <w:t>Щиток с наголовным креплением</w:t>
+          <w:p>
+            <w:pPr/>
+            <w:r>
+              <w:rPr>
+                <w:lang w:val="ru-RU"/>
+              </w:rPr>
+              <w:t>, ЗНГ</w:t>
             </w:r>
           </w:p>
         </w:tc>
@@ -1316,210 +1262,6 @@
             </w:r>
           </w:p>
         </w:tc>
-        <w:tc>
-          <w:tcPr>
-            <w:tcW w:w="2310" w:type="dxa"/>
-          </w:tcPr>
-          <w:p>
-            <w:pPr/>
-          </w:p>
-          <w:p>
-            <w:pPr/>
-            <w:r>
-              <w:rPr>
-                <w:lang w:val="ru-RU"/>
-              </w:rPr>
-              <w:t>Количество, на одного работника</w:t>
-            </w:r>
-          </w:p>
-        </w:tc>
-        <w:tc>
-          <w:tcPr>
-            <w:tcW w:w="2310" w:type="dxa"/>
-          </w:tcPr>
-          <w:p>
-            <w:pPr/>
-          </w:p>
-          <w:p>
-            <w:pPr/>
-            <w:r>
-              <w:rPr>
-                <w:lang w:val="ru-RU"/>
-              </w:rPr>
-              <w:t>Количество, всего</w:t>
-            </w:r>
-          </w:p>
-        </w:tc>
-        <w:tc>
-          <w:tcPr>
-            <w:tcW w:w="2310" w:type="dxa"/>
-          </w:tcPr>
-          <w:p>
-            <w:pPr/>
-          </w:p>
-          <w:p>
-            <w:pPr/>
-            <w:r>
-              <w:rPr>
-                <w:lang w:val="ru-RU"/>
-              </w:rPr>
-              <w:t>Количество, на одного работника</w:t>
-            </w:r>
-          </w:p>
-        </w:tc>
-        <w:tc>
-          <w:tcPr>
-            <w:tcW w:w="2310" w:type="dxa"/>
-          </w:tcPr>
-          <w:p>
-            <w:pPr/>
-          </w:p>
-          <w:p>
-            <w:pPr/>
-            <w:r>
-              <w:rPr>
-                <w:lang w:val="ru-RU"/>
-              </w:rPr>
-              <w:t>Количество, всего</w:t>
-            </w:r>
-          </w:p>
-        </w:tc>
-        <w:tc>
-          <w:tcPr>
-            <w:tcW w:w="2310" w:type="dxa"/>
-          </w:tcPr>
-          <w:p>
-            <w:pPr/>
-          </w:p>
-          <w:p>
-            <w:pPr/>
-            <w:r>
-              <w:rPr>
-                <w:lang w:val="ru-RU"/>
-              </w:rPr>
-              <w:t>Количество, на одного работника</w:t>
-            </w:r>
-          </w:p>
-        </w:tc>
-        <w:tc>
-          <w:tcPr>
-            <w:tcW w:w="2310" w:type="dxa"/>
-          </w:tcPr>
-          <w:p>
-            <w:pPr/>
-          </w:p>
-          <w:p>
-            <w:pPr/>
-            <w:r>
-              <w:rPr>
-                <w:lang w:val="ru-RU"/>
-              </w:rPr>
-              <w:t>Количество, всего</w:t>
-            </w:r>
-          </w:p>
-        </w:tc>
-        <w:tc>
-          <w:tcPr>
-            <w:tcW w:w="2310" w:type="dxa"/>
-          </w:tcPr>
-          <w:p>
-            <w:pPr/>
-          </w:p>
-          <w:p>
-            <w:pPr/>
-            <w:r>
-              <w:rPr>
-                <w:lang w:val="ru-RU"/>
-              </w:rPr>
-              <w:t>Количество, на одного работника</w:t>
-            </w:r>
-          </w:p>
-        </w:tc>
-        <w:tc>
-          <w:tcPr>
-            <w:tcW w:w="2310" w:type="dxa"/>
-          </w:tcPr>
-          <w:p>
-            <w:pPr/>
-          </w:p>
-          <w:p>
-            <w:pPr/>
-            <w:r>
-              <w:rPr>
-                <w:lang w:val="ru-RU"/>
-              </w:rPr>
-              <w:t>Количество, всего</w:t>
-            </w:r>
-          </w:p>
-        </w:tc>
-        <w:tc>
-          <w:tcPr>
-            <w:tcW w:w="2310" w:type="dxa"/>
-          </w:tcPr>
-          <w:p>
-            <w:pPr/>
-          </w:p>
-          <w:p>
-            <w:pPr/>
-            <w:r>
-              <w:rPr>
-                <w:lang w:val="ru-RU"/>
-              </w:rPr>
-              <w:t>Количество, на одного работника</w:t>
-            </w:r>
-          </w:p>
-        </w:tc>
-        <w:tc>
-          <w:tcPr>
-            <w:tcW w:w="2310" w:type="dxa"/>
-          </w:tcPr>
-          <w:p>
-            <w:pPr/>
-          </w:p>
-          <w:p>
-            <w:pPr/>
-            <w:r>
-              <w:rPr>
-                <w:lang w:val="ru-RU"/>
-              </w:rPr>
-              <w:t>Количество, всего</w:t>
-            </w:r>
-          </w:p>
-        </w:tc>
-        <w:tc>
-          <w:tcPr>
-            <w:tcW w:w="2310" w:type="dxa"/>
-          </w:tcPr>
-          <w:p>
-            <w:pPr/>
-          </w:p>
-          <w:p>
-            <w:pPr/>
-            <w:r>
-              <w:rPr>
-                <w:lang w:val="ru-RU"/>
-              </w:rPr>
-              <w:t>Количество, на одного работника</w:t>
-            </w:r>
-          </w:p>
-        </w:tc>
-        <w:tc>
-          <w:tcPr>
-            <w:tcW w:w="2310" w:type="dxa"/>
-          </w:tcPr>
-          <w:p>
-            <w:pPr/>
-          </w:p>
-          <w:p>
-            <w:pPr/>
-            <w:r>
-              <w:rPr>
-                <w:lang w:val="ru-RU"/>
-              </w:rPr>
-              <w:t>Количество, всего</w:t>
-            </w:r>
-          </w:p>
-        </w:tc>
       </w:tr>
       <w:tr>
         <w:tc>
@@ -1552,189 +1294,93 @@
               <w:rPr>
                 <w:lang w:val="ru-RU"/>
               </w:rPr>
-              <w:t>Водитель автомобиля</w:t>
-            </w:r>
-          </w:p>
-        </w:tc>
-        <w:tc>
-          <w:tcPr>
-            <w:tcW w:w="2310" w:type="dxa"/>
-          </w:tcPr>
-          <w:p>
-            <w:pPr/>
-          </w:p>
-          <w:p>
-            <w:pPr/>
-            <w:r>
-              <w:rPr>
-                <w:lang w:val="ru-RU"/>
-              </w:rPr>
-              <w:t>1</w:t>
-            </w:r>
-          </w:p>
-        </w:tc>
-        <w:tc>
-          <w:tcPr>
-            <w:tcW w:w="2310" w:type="dxa"/>
-          </w:tcPr>
-          <w:p>
-            <w:pPr/>
-          </w:p>
-          <w:p>
-            <w:pPr/>
-            <w:r>
-              <w:rPr>
-                <w:lang w:val="ru-RU"/>
-              </w:rPr>
-              <w:t>11</w:t>
-            </w:r>
-          </w:p>
-        </w:tc>
-        <w:tc>
-          <w:tcPr>
-            <w:tcW w:w="2310" w:type="dxa"/>
-          </w:tcPr>
-          <w:p>
-            <w:pPr/>
-          </w:p>
-          <w:p>
-            <w:pPr/>
-            <w:r>
-              <w:rPr>
-                <w:lang w:val="ru-RU"/>
-              </w:rPr>
-              <w:t>11</w:t>
-            </w:r>
-          </w:p>
-        </w:tc>
-        <w:tc>
-          <w:tcPr>
-            <w:tcW w:w="2310" w:type="dxa"/>
-          </w:tcPr>
-          <w:p>
-            <w:pPr/>
-          </w:p>
-          <w:p>
-            <w:pPr/>
-            <w:r>
-              <w:rPr>
-                <w:lang w:val="ru-RU"/>
-              </w:rPr>
-              <w:t>12</w:t>
-            </w:r>
-          </w:p>
-        </w:tc>
-        <w:tc>
-          <w:tcPr>
-            <w:tcW w:w="2310" w:type="dxa"/>
-          </w:tcPr>
-          <w:p>
-            <w:pPr/>
-          </w:p>
-          <w:p>
-            <w:pPr/>
-            <w:r>
-              <w:rPr>
-                <w:lang w:val="ru-RU"/>
-              </w:rPr>
-              <w:t>12</w:t>
-            </w:r>
-          </w:p>
-        </w:tc>
-        <w:tc>
-          <w:tcPr>
-            <w:tcW w:w="2310" w:type="dxa"/>
-          </w:tcPr>
-          <w:p>
-            <w:pPr/>
-          </w:p>
-        </w:tc>
-        <w:tc>
-          <w:tcPr>
-            <w:tcW w:w="2310" w:type="dxa"/>
-          </w:tcPr>
-          <w:p>
-            <w:pPr/>
-          </w:p>
-        </w:tc>
-        <w:tc>
-          <w:tcPr>
-            <w:tcW w:w="2310" w:type="dxa"/>
-          </w:tcPr>
-          <w:p>
-            <w:pPr/>
-          </w:p>
-        </w:tc>
-        <w:tc>
-          <w:tcPr>
-            <w:tcW w:w="2310" w:type="dxa"/>
-          </w:tcPr>
-          <w:p>
-            <w:pPr/>
-          </w:p>
-        </w:tc>
-        <w:tc>
-          <w:tcPr>
-            <w:tcW w:w="2310" w:type="dxa"/>
-          </w:tcPr>
-          <w:p>
-            <w:pPr/>
-          </w:p>
-        </w:tc>
-        <w:tc>
-          <w:tcPr>
-            <w:tcW w:w="2310" w:type="dxa"/>
-          </w:tcPr>
-          <w:p>
-            <w:pPr/>
-          </w:p>
-        </w:tc>
-        <w:tc>
-          <w:tcPr>
-            <w:tcW w:w="2310" w:type="dxa"/>
-          </w:tcPr>
-          <w:p>
-            <w:pPr/>
-          </w:p>
-        </w:tc>
-        <w:tc>
-          <w:tcPr>
-            <w:tcW w:w="2310" w:type="dxa"/>
-          </w:tcPr>
-          <w:p>
-            <w:pPr/>
-          </w:p>
-        </w:tc>
-        <w:tc>
-          <w:tcPr>
-            <w:tcW w:w="2310" w:type="dxa"/>
-          </w:tcPr>
-          <w:p>
-            <w:pPr/>
-          </w:p>
-        </w:tc>
-        <w:tc>
-          <w:tcPr>
-            <w:tcW w:w="2310" w:type="dxa"/>
-          </w:tcPr>
-          <w:p>
-            <w:pPr/>
-          </w:p>
-        </w:tc>
-        <w:tc>
-          <w:tcPr>
-            <w:tcW w:w="2310" w:type="dxa"/>
-          </w:tcPr>
-          <w:p>
-            <w:pPr/>
-          </w:p>
-        </w:tc>
-        <w:tc>
-          <w:tcPr>
-            <w:tcW w:w="2310" w:type="dxa"/>
-          </w:tcPr>
-          <w:p>
-            <w:pPr/>
+              <w:t>Балансировщик деталей и узлов</w:t>
+            </w:r>
+          </w:p>
+        </w:tc>
+        <w:tc>
+          <w:tcPr>
+            <w:tcW w:w="2310" w:type="dxa"/>
+          </w:tcPr>
+          <w:p>
+            <w:pPr/>
+          </w:p>
+          <w:p>
+            <w:pPr/>
+            <w:r>
+              <w:rPr>
+                <w:lang w:val="ru-RU"/>
+              </w:rPr>
+              <w:t>0</w:t>
+            </w:r>
+          </w:p>
+        </w:tc>
+        <w:tc>
+          <w:tcPr>
+            <w:tcW w:w="2310" w:type="dxa"/>
+          </w:tcPr>
+          <w:p>
+            <w:pPr/>
+          </w:p>
+          <w:p>
+            <w:pPr/>
+            <w:r>
+              <w:rPr>
+                <w:lang w:val="ru-RU"/>
+              </w:rPr>
+              <w:t>0</w:t>
+            </w:r>
+          </w:p>
+        </w:tc>
+        <w:tc>
+          <w:tcPr>
+            <w:tcW w:w="2310" w:type="dxa"/>
+          </w:tcPr>
+          <w:p>
+            <w:pPr/>
+          </w:p>
+          <w:p>
+            <w:pPr/>
+            <w:r>
+              <w:rPr>
+                <w:lang w:val="ru-RU"/>
+              </w:rPr>
+              <w:t>0</w:t>
+            </w:r>
+          </w:p>
+        </w:tc>
+        <w:tc>
+          <w:tcPr>
+            <w:tcW w:w="2310" w:type="dxa"/>
+          </w:tcPr>
+          <w:p>
+            <w:pPr/>
+          </w:p>
+          <w:p>
+            <w:pPr/>
+            <w:r>
+              <w:rPr>
+                <w:lang w:val="ru-RU"/>
+              </w:rPr>
+              <w:t>0</w:t>
+            </w:r>
+          </w:p>
+        </w:tc>
+        <w:tc>
+          <w:tcPr>
+            <w:tcW w:w="2310" w:type="dxa"/>
+          </w:tcPr>
+          <w:p>
+            <w:pPr/>
+          </w:p>
+          <w:p>
+            <w:pPr/>
+            <w:r>
+              <w:rPr>
+                <w:lang w:val="ru-RU"/>
+              </w:rPr>
+              <w:t>0</w:t>
+            </w:r>
           </w:p>
         </w:tc>
         <w:tc>
@@ -1865,7 +1511,7 @@
               <w:rPr>
                 <w:lang w:val="ru-RU"/>
               </w:rPr>
-              <w:t>Аппаратчик химводоочистки</w:t>
+              <w:t>Бетонщик</w:t>
             </w:r>
           </w:p>
         </w:tc>
@@ -1893,6 +1539,140 @@
           <w:p>
             <w:pPr/>
           </w:p>
+        </w:tc>
+        <w:tc>
+          <w:tcPr>
+            <w:tcW w:w="2310" w:type="dxa"/>
+          </w:tcPr>
+          <w:p>
+            <w:pPr/>
+          </w:p>
+        </w:tc>
+        <w:tc>
+          <w:tcPr>
+            <w:tcW w:w="2310" w:type="dxa"/>
+          </w:tcPr>
+          <w:p>
+            <w:pPr/>
+          </w:p>
+        </w:tc>
+        <w:tc>
+          <w:tcPr>
+            <w:tcW w:w="2310" w:type="dxa"/>
+          </w:tcPr>
+          <w:p>
+            <w:pPr/>
+          </w:p>
+        </w:tc>
+        <w:tc>
+          <w:tcPr>
+            <w:tcW w:w="2310" w:type="dxa"/>
+          </w:tcPr>
+          <w:p>
+            <w:pPr/>
+          </w:p>
+          <w:p>
+            <w:pPr/>
+            <w:r>
+              <w:rPr>
+                <w:lang w:val="ru-RU"/>
+              </w:rPr>
+              <w:t>21</w:t>
+            </w:r>
+          </w:p>
+        </w:tc>
+        <w:tc>
+          <w:tcPr>
+            <w:tcW w:w="2310" w:type="dxa"/>
+          </w:tcPr>
+          <w:p>
+            <w:pPr/>
+          </w:p>
+          <w:p>
+            <w:pPr/>
+            <w:r>
+              <w:rPr>
+                <w:lang w:val="ru-RU"/>
+              </w:rPr>
+              <w:t>42</w:t>
+            </w:r>
+          </w:p>
+        </w:tc>
+        <w:tc>
+          <w:tcPr>
+            <w:tcW w:w="2310" w:type="dxa"/>
+          </w:tcPr>
+          <w:p>
+            <w:pPr/>
+          </w:p>
+          <w:p>
+            <w:pPr/>
+            <w:r>
+              <w:rPr>
+                <w:lang w:val="ru-RU"/>
+              </w:rPr>
+              <w:t>22</w:t>
+            </w:r>
+          </w:p>
+        </w:tc>
+        <w:tc>
+          <w:tcPr>
+            <w:tcW w:w="2310" w:type="dxa"/>
+          </w:tcPr>
+          <w:p>
+            <w:pPr/>
+          </w:p>
+          <w:p>
+            <w:pPr/>
+            <w:r>
+              <w:rPr>
+                <w:lang w:val="ru-RU"/>
+              </w:rPr>
+              <w:t>44</w:t>
+            </w:r>
+          </w:p>
+        </w:tc>
+        <w:tc>
+          <w:tcPr>
+            <w:tcW w:w="2310" w:type="dxa"/>
+          </w:tcPr>
+          <w:p>
+            <w:pPr/>
+          </w:p>
+          <w:p>
+            <w:pPr/>
+            <w:r>
+              <w:rPr>
+                <w:lang w:val="ru-RU"/>
+              </w:rPr>
+              <w:t>23</w:t>
+            </w:r>
+          </w:p>
+        </w:tc>
+        <w:tc>
+          <w:tcPr>
+            <w:tcW w:w="2310" w:type="dxa"/>
+          </w:tcPr>
+          <w:p>
+            <w:pPr/>
+          </w:p>
+          <w:p>
+            <w:pPr/>
+            <w:r>
+              <w:rPr>
+                <w:lang w:val="ru-RU"/>
+              </w:rPr>
+              <w:t>46</w:t>
+            </w:r>
+          </w:p>
+        </w:tc>
+        <w:tc>
+          <w:tcPr>
+            <w:tcW w:w="2310" w:type="dxa"/>
+          </w:tcPr>
+          <w:p>
+            <w:pPr/>
+          </w:p>
           <w:p>
             <w:pPr/>
             <w:r>
@@ -1918,272 +1698,6 @@
               </w:rPr>
               <w:t>0</w:t>
             </w:r>
-          </w:p>
-        </w:tc>
-        <w:tc>
-          <w:tcPr>
-            <w:tcW w:w="2310" w:type="dxa"/>
-          </w:tcPr>
-          <w:p>
-            <w:pPr/>
-          </w:p>
-        </w:tc>
-        <w:tc>
-          <w:tcPr>
-            <w:tcW w:w="2310" w:type="dxa"/>
-          </w:tcPr>
-          <w:p>
-            <w:pPr/>
-          </w:p>
-        </w:tc>
-        <w:tc>
-          <w:tcPr>
-            <w:tcW w:w="2310" w:type="dxa"/>
-          </w:tcPr>
-          <w:p>
-            <w:pPr/>
-          </w:p>
-          <w:p>
-            <w:pPr/>
-            <w:r>
-              <w:rPr>
-                <w:lang w:val="ru-RU"/>
-              </w:rPr>
-              <w:t>21</w:t>
-            </w:r>
-          </w:p>
-        </w:tc>
-        <w:tc>
-          <w:tcPr>
-            <w:tcW w:w="2310" w:type="dxa"/>
-          </w:tcPr>
-          <w:p>
-            <w:pPr/>
-          </w:p>
-          <w:p>
-            <w:pPr/>
-            <w:r>
-              <w:rPr>
-                <w:lang w:val="ru-RU"/>
-              </w:rPr>
-              <w:t>42</w:t>
-            </w:r>
-          </w:p>
-        </w:tc>
-        <w:tc>
-          <w:tcPr>
-            <w:tcW w:w="2310" w:type="dxa"/>
-          </w:tcPr>
-          <w:p>
-            <w:pPr/>
-          </w:p>
-          <w:p>
-            <w:pPr/>
-            <w:r>
-              <w:rPr>
-                <w:lang w:val="ru-RU"/>
-              </w:rPr>
-              <w:t>23</w:t>
-            </w:r>
-          </w:p>
-        </w:tc>
-        <w:tc>
-          <w:tcPr>
-            <w:tcW w:w="2310" w:type="dxa"/>
-          </w:tcPr>
-          <w:p>
-            <w:pPr/>
-          </w:p>
-          <w:p>
-            <w:pPr/>
-            <w:r>
-              <w:rPr>
-                <w:lang w:val="ru-RU"/>
-              </w:rPr>
-              <w:t>46</w:t>
-            </w:r>
-          </w:p>
-        </w:tc>
-        <w:tc>
-          <w:tcPr>
-            <w:tcW w:w="2310" w:type="dxa"/>
-          </w:tcPr>
-          <w:p>
-            <w:pPr/>
-          </w:p>
-          <w:p>
-            <w:pPr/>
-            <w:r>
-              <w:rPr>
-                <w:lang w:val="ru-RU"/>
-              </w:rPr>
-              <w:t>0</w:t>
-            </w:r>
-          </w:p>
-        </w:tc>
-        <w:tc>
-          <w:tcPr>
-            <w:tcW w:w="2310" w:type="dxa"/>
-          </w:tcPr>
-          <w:p>
-            <w:pPr/>
-          </w:p>
-          <w:p>
-            <w:pPr/>
-            <w:r>
-              <w:rPr>
-                <w:lang w:val="ru-RU"/>
-              </w:rPr>
-              <w:t>0</w:t>
-            </w:r>
-          </w:p>
-        </w:tc>
-        <w:tc>
-          <w:tcPr>
-            <w:tcW w:w="2310" w:type="dxa"/>
-          </w:tcPr>
-          <w:p>
-            <w:pPr/>
-          </w:p>
-          <w:p>
-            <w:pPr/>
-            <w:r>
-              <w:rPr>
-                <w:lang w:val="ru-RU"/>
-              </w:rPr>
-              <w:t>0</w:t>
-            </w:r>
-          </w:p>
-        </w:tc>
-        <w:tc>
-          <w:tcPr>
-            <w:tcW w:w="2310" w:type="dxa"/>
-          </w:tcPr>
-          <w:p>
-            <w:pPr/>
-          </w:p>
-          <w:p>
-            <w:pPr/>
-            <w:r>
-              <w:rPr>
-                <w:lang w:val="ru-RU"/>
-              </w:rPr>
-              <w:t>0</w:t>
-            </w:r>
-          </w:p>
-        </w:tc>
-        <w:tc>
-          <w:tcPr>
-            <w:tcW w:w="2310" w:type="dxa"/>
-          </w:tcPr>
-          <w:p>
-            <w:pPr/>
-          </w:p>
-          <w:p>
-            <w:pPr/>
-            <w:r>
-              <w:rPr>
-                <w:lang w:val="ru-RU"/>
-              </w:rPr>
-              <w:t>0</w:t>
-            </w:r>
-          </w:p>
-        </w:tc>
-        <w:tc>
-          <w:tcPr>
-            <w:tcW w:w="2310" w:type="dxa"/>
-          </w:tcPr>
-          <w:p>
-            <w:pPr/>
-          </w:p>
-          <w:p>
-            <w:pPr/>
-            <w:r>
-              <w:rPr>
-                <w:lang w:val="ru-RU"/>
-              </w:rPr>
-              <w:t>0</w:t>
-            </w:r>
-          </w:p>
-        </w:tc>
-        <w:tc>
-          <w:tcPr>
-            <w:tcW w:w="2310" w:type="dxa"/>
-          </w:tcPr>
-          <w:p>
-            <w:pPr/>
-          </w:p>
-        </w:tc>
-        <w:tc>
-          <w:tcPr>
-            <w:tcW w:w="2310" w:type="dxa"/>
-          </w:tcPr>
-          <w:p>
-            <w:pPr/>
-          </w:p>
-        </w:tc>
-        <w:tc>
-          <w:tcPr>
-            <w:tcW w:w="2310" w:type="dxa"/>
-          </w:tcPr>
-          <w:p>
-            <w:pPr/>
-          </w:p>
-        </w:tc>
-        <w:tc>
-          <w:tcPr>
-            <w:tcW w:w="2310" w:type="dxa"/>
-          </w:tcPr>
-          <w:p>
-            <w:pPr/>
-          </w:p>
-        </w:tc>
-        <w:tc>
-          <w:tcPr>
-            <w:tcW w:w="2310" w:type="dxa"/>
-          </w:tcPr>
-          <w:p>
-            <w:pPr/>
-          </w:p>
-        </w:tc>
-        <w:tc>
-          <w:tcPr>
-            <w:tcW w:w="2310" w:type="dxa"/>
-          </w:tcPr>
-          <w:p>
-            <w:pPr/>
-          </w:p>
-        </w:tc>
-        <w:tc>
-          <w:tcPr>
-            <w:tcW w:w="2310" w:type="dxa"/>
-          </w:tcPr>
-          <w:p>
-            <w:pPr/>
-          </w:p>
-        </w:tc>
-        <w:tc>
-          <w:tcPr>
-            <w:tcW w:w="2310" w:type="dxa"/>
-          </w:tcPr>
-          <w:p>
-            <w:pPr/>
-          </w:p>
-        </w:tc>
-        <w:tc>
-          <w:tcPr>
-            <w:tcW w:w="2310" w:type="dxa"/>
-          </w:tcPr>
-          <w:p>
-            <w:pPr/>
-          </w:p>
-        </w:tc>
-        <w:tc>
-          <w:tcPr>
-            <w:tcW w:w="2310" w:type="dxa"/>
-          </w:tcPr>
-          <w:p>
-            <w:pPr/>
           </w:p>
         </w:tc>
         <w:tc>
@@ -2250,7 +1764,7 @@
               <w:rPr>
                 <w:lang w:val="ru-RU"/>
               </w:rPr>
-              <w:t>Аккумуляторщик</w:t>
+              <w:t>Буфетчик</w:t>
             </w:r>
           </w:p>
         </w:tc>
@@ -2312,6 +1826,86 @@
           <w:p>
             <w:pPr/>
           </w:p>
+        </w:tc>
+        <w:tc>
+          <w:tcPr>
+            <w:tcW w:w="2310" w:type="dxa"/>
+          </w:tcPr>
+          <w:p>
+            <w:pPr/>
+          </w:p>
+        </w:tc>
+        <w:tc>
+          <w:tcPr>
+            <w:tcW w:w="2310" w:type="dxa"/>
+          </w:tcPr>
+          <w:p>
+            <w:pPr/>
+          </w:p>
+        </w:tc>
+        <w:tc>
+          <w:tcPr>
+            <w:tcW w:w="2310" w:type="dxa"/>
+          </w:tcPr>
+          <w:p>
+            <w:pPr/>
+          </w:p>
+        </w:tc>
+        <w:tc>
+          <w:tcPr>
+            <w:tcW w:w="2310" w:type="dxa"/>
+          </w:tcPr>
+          <w:p>
+            <w:pPr/>
+          </w:p>
+        </w:tc>
+        <w:tc>
+          <w:tcPr>
+            <w:tcW w:w="2310" w:type="dxa"/>
+          </w:tcPr>
+          <w:p>
+            <w:pPr/>
+          </w:p>
+        </w:tc>
+        <w:tc>
+          <w:tcPr>
+            <w:tcW w:w="2310" w:type="dxa"/>
+          </w:tcPr>
+          <w:p>
+            <w:pPr/>
+          </w:p>
+        </w:tc>
+        <w:tc>
+          <w:tcPr>
+            <w:tcW w:w="2310" w:type="dxa"/>
+          </w:tcPr>
+          <w:p>
+            <w:pPr/>
+          </w:p>
+        </w:tc>
+        <w:tc>
+          <w:tcPr>
+            <w:tcW w:w="2310" w:type="dxa"/>
+          </w:tcPr>
+          <w:p>
+            <w:pPr/>
+          </w:p>
+        </w:tc>
+        <w:tc>
+          <w:tcPr>
+            <w:tcW w:w="2310" w:type="dxa"/>
+          </w:tcPr>
+          <w:p>
+            <w:pPr/>
+          </w:p>
+        </w:tc>
+        <w:tc>
+          <w:tcPr>
+            <w:tcW w:w="2310" w:type="dxa"/>
+          </w:tcPr>
+          <w:p>
+            <w:pPr/>
+          </w:p>
           <w:p>
             <w:pPr/>
             <w:r>
@@ -2346,405 +1940,13 @@
           <w:p>
             <w:pPr/>
           </w:p>
-          <w:p>
-            <w:pPr/>
-            <w:r>
-              <w:rPr>
-                <w:lang w:val="ru-RU"/>
-              </w:rPr>
-              <w:t>0</w:t>
-            </w:r>
-          </w:p>
-        </w:tc>
-        <w:tc>
-          <w:tcPr>
-            <w:tcW w:w="2310" w:type="dxa"/>
-          </w:tcPr>
-          <w:p>
-            <w:pPr/>
-          </w:p>
-          <w:p>
-            <w:pPr/>
-            <w:r>
-              <w:rPr>
-                <w:lang w:val="ru-RU"/>
-              </w:rPr>
-              <w:t>0</w:t>
-            </w:r>
-          </w:p>
-        </w:tc>
-        <w:tc>
-          <w:tcPr>
-            <w:tcW w:w="2310" w:type="dxa"/>
-          </w:tcPr>
-          <w:p>
-            <w:pPr/>
-          </w:p>
-          <w:p>
-            <w:pPr/>
-            <w:r>
-              <w:rPr>
-                <w:lang w:val="ru-RU"/>
-              </w:rPr>
-              <w:t>0</w:t>
-            </w:r>
-          </w:p>
-        </w:tc>
-        <w:tc>
-          <w:tcPr>
-            <w:tcW w:w="2310" w:type="dxa"/>
-          </w:tcPr>
-          <w:p>
-            <w:pPr/>
-          </w:p>
-          <w:p>
-            <w:pPr/>
-            <w:r>
-              <w:rPr>
-                <w:lang w:val="ru-RU"/>
-              </w:rPr>
-              <w:t>0</w:t>
-            </w:r>
-          </w:p>
-        </w:tc>
-        <w:tc>
-          <w:tcPr>
-            <w:tcW w:w="2310" w:type="dxa"/>
-          </w:tcPr>
-          <w:p>
-            <w:pPr/>
-          </w:p>
-          <w:p>
-            <w:pPr/>
-            <w:r>
-              <w:rPr>
-                <w:lang w:val="ru-RU"/>
-              </w:rPr>
-              <w:t>0</w:t>
-            </w:r>
-          </w:p>
-        </w:tc>
-        <w:tc>
-          <w:tcPr>
-            <w:tcW w:w="2310" w:type="dxa"/>
-          </w:tcPr>
-          <w:p>
-            <w:pPr/>
-          </w:p>
-          <w:p>
-            <w:pPr/>
-            <w:r>
-              <w:rPr>
-                <w:lang w:val="ru-RU"/>
-              </w:rPr>
-              <w:t>0</w:t>
-            </w:r>
-          </w:p>
-        </w:tc>
-        <w:tc>
-          <w:tcPr>
-            <w:tcW w:w="2310" w:type="dxa"/>
-          </w:tcPr>
-          <w:p>
-            <w:pPr/>
-          </w:p>
-          <w:p>
-            <w:pPr/>
-            <w:r>
-              <w:rPr>
-                <w:lang w:val="ru-RU"/>
-              </w:rPr>
-              <w:t>0</w:t>
-            </w:r>
-          </w:p>
-        </w:tc>
-        <w:tc>
-          <w:tcPr>
-            <w:tcW w:w="2310" w:type="dxa"/>
-          </w:tcPr>
-          <w:p>
-            <w:pPr/>
-          </w:p>
-          <w:p>
-            <w:pPr/>
-            <w:r>
-              <w:rPr>
-                <w:lang w:val="ru-RU"/>
-              </w:rPr>
-              <w:t>0</w:t>
-            </w:r>
-          </w:p>
-        </w:tc>
-        <w:tc>
-          <w:tcPr>
-            <w:tcW w:w="2310" w:type="dxa"/>
-          </w:tcPr>
-          <w:p>
-            <w:pPr/>
-          </w:p>
-          <w:p>
-            <w:pPr/>
-            <w:r>
-              <w:rPr>
-                <w:lang w:val="ru-RU"/>
-              </w:rPr>
-              <w:t>0</w:t>
-            </w:r>
-          </w:p>
-        </w:tc>
-        <w:tc>
-          <w:tcPr>
-            <w:tcW w:w="2310" w:type="dxa"/>
-          </w:tcPr>
-          <w:p>
-            <w:pPr/>
-          </w:p>
-          <w:p>
-            <w:pPr/>
-            <w:r>
-              <w:rPr>
-                <w:lang w:val="ru-RU"/>
-              </w:rPr>
-              <w:t>0</w:t>
-            </w:r>
-          </w:p>
-        </w:tc>
-        <w:tc>
-          <w:tcPr>
-            <w:tcW w:w="2310" w:type="dxa"/>
-          </w:tcPr>
-          <w:p>
-            <w:pPr/>
-          </w:p>
-          <w:p>
-            <w:pPr/>
-            <w:r>
-              <w:rPr>
-                <w:lang w:val="ru-RU"/>
-              </w:rPr>
-              <w:t>0</w:t>
-            </w:r>
-          </w:p>
-        </w:tc>
-        <w:tc>
-          <w:tcPr>
-            <w:tcW w:w="2310" w:type="dxa"/>
-          </w:tcPr>
-          <w:p>
-            <w:pPr/>
-          </w:p>
-          <w:p>
-            <w:pPr/>
-            <w:r>
-              <w:rPr>
-                <w:lang w:val="ru-RU"/>
-              </w:rPr>
-              <w:t>0</w:t>
-            </w:r>
-          </w:p>
-        </w:tc>
-        <w:tc>
-          <w:tcPr>
-            <w:tcW w:w="2310" w:type="dxa"/>
-          </w:tcPr>
-          <w:p>
-            <w:pPr/>
-          </w:p>
-          <w:p>
-            <w:pPr/>
-            <w:r>
-              <w:rPr>
-                <w:lang w:val="ru-RU"/>
-              </w:rPr>
-              <w:t>0</w:t>
-            </w:r>
-          </w:p>
-        </w:tc>
-        <w:tc>
-          <w:tcPr>
-            <w:tcW w:w="2310" w:type="dxa"/>
-          </w:tcPr>
-          <w:p>
-            <w:pPr/>
-          </w:p>
-          <w:p>
-            <w:pPr/>
-            <w:r>
-              <w:rPr>
-                <w:lang w:val="ru-RU"/>
-              </w:rPr>
-              <w:t>0</w:t>
-            </w:r>
-          </w:p>
-        </w:tc>
-        <w:tc>
-          <w:tcPr>
-            <w:tcW w:w="2310" w:type="dxa"/>
-          </w:tcPr>
-          <w:p>
-            <w:pPr/>
-          </w:p>
-          <w:p>
-            <w:pPr/>
-            <w:r>
-              <w:rPr>
-                <w:lang w:val="ru-RU"/>
-              </w:rPr>
-              <w:t>0</w:t>
-            </w:r>
-          </w:p>
-        </w:tc>
-        <w:tc>
-          <w:tcPr>
-            <w:tcW w:w="2310" w:type="dxa"/>
-          </w:tcPr>
-          <w:p>
-            <w:pPr/>
-          </w:p>
-          <w:p>
-            <w:pPr/>
-            <w:r>
-              <w:rPr>
-                <w:lang w:val="ru-RU"/>
-              </w:rPr>
-              <w:t>0</w:t>
-            </w:r>
-          </w:p>
-        </w:tc>
-        <w:tc>
-          <w:tcPr>
-            <w:tcW w:w="2310" w:type="dxa"/>
-          </w:tcPr>
-          <w:p>
-            <w:pPr/>
-          </w:p>
-          <w:p>
-            <w:pPr/>
-            <w:r>
-              <w:rPr>
-                <w:lang w:val="ru-RU"/>
-              </w:rPr>
-              <w:t>0</w:t>
-            </w:r>
-          </w:p>
-        </w:tc>
-        <w:tc>
-          <w:tcPr>
-            <w:tcW w:w="2310" w:type="dxa"/>
-          </w:tcPr>
-          <w:p>
-            <w:pPr/>
-          </w:p>
-          <w:p>
-            <w:pPr/>
-            <w:r>
-              <w:rPr>
-                <w:lang w:val="ru-RU"/>
-              </w:rPr>
-              <w:t>0</w:t>
-            </w:r>
-          </w:p>
-        </w:tc>
-        <w:tc>
-          <w:tcPr>
-            <w:tcW w:w="2310" w:type="dxa"/>
-          </w:tcPr>
-          <w:p>
-            <w:pPr/>
-          </w:p>
-          <w:p>
-            <w:pPr/>
-            <w:r>
-              <w:rPr>
-                <w:lang w:val="ru-RU"/>
-              </w:rPr>
-              <w:t>0</w:t>
-            </w:r>
-          </w:p>
-        </w:tc>
-        <w:tc>
-          <w:tcPr>
-            <w:tcW w:w="2310" w:type="dxa"/>
-          </w:tcPr>
-          <w:p>
-            <w:pPr/>
-          </w:p>
-          <w:p>
-            <w:pPr/>
-            <w:r>
-              <w:rPr>
-                <w:lang w:val="ru-RU"/>
-              </w:rPr>
-              <w:t>0</w:t>
-            </w:r>
-          </w:p>
-        </w:tc>
-        <w:tc>
-          <w:tcPr>
-            <w:tcW w:w="2310" w:type="dxa"/>
-          </w:tcPr>
-          <w:p>
-            <w:pPr/>
-          </w:p>
-          <w:p>
-            <w:pPr/>
-            <w:r>
-              <w:rPr>
-                <w:lang w:val="ru-RU"/>
-              </w:rPr>
-              <w:t>0</w:t>
-            </w:r>
-          </w:p>
-        </w:tc>
-        <w:tc>
-          <w:tcPr>
-            <w:tcW w:w="2310" w:type="dxa"/>
-          </w:tcPr>
-          <w:p>
-            <w:pPr/>
-          </w:p>
-          <w:p>
-            <w:pPr/>
-            <w:r>
-              <w:rPr>
-                <w:lang w:val="ru-RU"/>
-              </w:rPr>
-              <w:t>0</w:t>
-            </w:r>
-          </w:p>
-        </w:tc>
-        <w:tc>
-          <w:tcPr>
-            <w:tcW w:w="2310" w:type="dxa"/>
-          </w:tcPr>
-          <w:p>
-            <w:pPr/>
-          </w:p>
-          <w:p>
-            <w:pPr/>
-            <w:r>
-              <w:rPr>
-                <w:lang w:val="ru-RU"/>
-              </w:rPr>
-              <w:t>0</w:t>
-            </w:r>
-          </w:p>
-        </w:tc>
-        <w:tc>
-          <w:tcPr>
-            <w:tcW w:w="2310" w:type="dxa"/>
-          </w:tcPr>
-          <w:p>
-            <w:pPr/>
-          </w:p>
-          <w:p>
-            <w:pPr/>
-            <w:r>
-              <w:rPr>
-                <w:lang w:val="ru-RU"/>
-              </w:rPr>
-              <w:t>0</w:t>
-            </w:r>
+        </w:tc>
+        <w:tc>
+          <w:tcPr>
+            <w:tcW w:w="2310" w:type="dxa"/>
+          </w:tcPr>
+          <w:p>
+            <w:pPr/>
           </w:p>
         </w:tc>
       </w:tr>
@@ -2779,7 +1981,7 @@
               <w:rPr>
                 <w:lang w:val="ru-RU"/>
               </w:rPr>
-              <w:t>Водитель погрузчика. Водитель электро- и автотележки</w:t>
+              <w:t>Водитель автомобиля</w:t>
             </w:r>
           </w:p>
         </w:tc>
@@ -2839,22 +2041,6 @@
           <w:p>
             <w:pPr/>
           </w:p>
-        </w:tc>
-        <w:tc>
-          <w:tcPr>
-            <w:tcW w:w="2310" w:type="dxa"/>
-          </w:tcPr>
-          <w:p>
-            <w:pPr/>
-          </w:p>
-        </w:tc>
-        <w:tc>
-          <w:tcPr>
-            <w:tcW w:w="2310" w:type="dxa"/>
-          </w:tcPr>
-          <w:p>
-            <w:pPr/>
-          </w:p>
           <w:p>
             <w:pPr/>
             <w:r>
@@ -2953,22 +2139,6 @@
           <w:p>
             <w:pPr/>
           </w:p>
-        </w:tc>
-        <w:tc>
-          <w:tcPr>
-            <w:tcW w:w="2310" w:type="dxa"/>
-          </w:tcPr>
-          <w:p>
-            <w:pPr/>
-          </w:p>
-        </w:tc>
-        <w:tc>
-          <w:tcPr>
-            <w:tcW w:w="2310" w:type="dxa"/>
-          </w:tcPr>
-          <w:p>
-            <w:pPr/>
-          </w:p>
           <w:p>
             <w:pPr/>
             <w:r>
@@ -2994,88 +2164,6 @@
               </w:rPr>
               <w:t>0</w:t>
             </w:r>
-          </w:p>
-        </w:tc>
-        <w:tc>
-          <w:tcPr>
-            <w:tcW w:w="2310" w:type="dxa"/>
-          </w:tcPr>
-          <w:p>
-            <w:pPr/>
-          </w:p>
-          <w:p>
-            <w:pPr/>
-            <w:r>
-              <w:rPr>
-                <w:lang w:val="ru-RU"/>
-              </w:rPr>
-              <w:t>0</w:t>
-            </w:r>
-          </w:p>
-        </w:tc>
-        <w:tc>
-          <w:tcPr>
-            <w:tcW w:w="2310" w:type="dxa"/>
-          </w:tcPr>
-          <w:p>
-            <w:pPr/>
-          </w:p>
-          <w:p>
-            <w:pPr/>
-            <w:r>
-              <w:rPr>
-                <w:lang w:val="ru-RU"/>
-              </w:rPr>
-              <w:t>0</w:t>
-            </w:r>
-          </w:p>
-        </w:tc>
-        <w:tc>
-          <w:tcPr>
-            <w:tcW w:w="2310" w:type="dxa"/>
-          </w:tcPr>
-          <w:p>
-            <w:pPr/>
-          </w:p>
-        </w:tc>
-        <w:tc>
-          <w:tcPr>
-            <w:tcW w:w="2310" w:type="dxa"/>
-          </w:tcPr>
-          <w:p>
-            <w:pPr/>
-          </w:p>
-        </w:tc>
-        <w:tc>
-          <w:tcPr>
-            <w:tcW w:w="2310" w:type="dxa"/>
-          </w:tcPr>
-          <w:p>
-            <w:pPr/>
-          </w:p>
-        </w:tc>
-        <w:tc>
-          <w:tcPr>
-            <w:tcW w:w="2310" w:type="dxa"/>
-          </w:tcPr>
-          <w:p>
-            <w:pPr/>
-          </w:p>
-        </w:tc>
-        <w:tc>
-          <w:tcPr>
-            <w:tcW w:w="2310" w:type="dxa"/>
-          </w:tcPr>
-          <w:p>
-            <w:pPr/>
-          </w:p>
-        </w:tc>
-        <w:tc>
-          <w:tcPr>
-            <w:tcW w:w="2310" w:type="dxa"/>
-          </w:tcPr>
-          <w:p>
-            <w:pPr/>
           </w:p>
         </w:tc>
       </w:tr>
@@ -3083,35 +2171,27 @@
         <w:tc>
           <w:tcPr>
             <w:tcW w:w="2310" w:type="dxa"/>
-          </w:tcPr>
-          <w:p>
-            <w:pPr/>
-          </w:p>
-          <w:p>
-            <w:pPr/>
-            <w:r>
-              <w:rPr>
-                <w:lang w:val="ru-RU"/>
-              </w:rPr>
-              <w:t>5</w:t>
-            </w:r>
-          </w:p>
-        </w:tc>
-        <w:tc>
-          <w:tcPr>
-            <w:tcW w:w="2310" w:type="dxa"/>
-          </w:tcPr>
-          <w:p>
-            <w:pPr/>
-          </w:p>
-          <w:p>
-            <w:pPr/>
-            <w:r>
-              <w:rPr>
-                <w:lang w:val="ru-RU"/>
-              </w:rPr>
-              <w:t>Водолаз</w:t>
-            </w:r>
+            <w:gridSpan w:val="3"/>
+          </w:tcPr>
+          <w:p>
+            <w:pPr/>
+          </w:p>
+          <w:p>
+            <w:pPr/>
+            <w:r>
+              <w:rPr>
+                <w:lang w:val="ru-RU"/>
+              </w:rPr>
+              <w:t>Итого на год:</w:t>
+            </w:r>
+          </w:p>
+        </w:tc>
+        <w:tc>
+          <w:tcPr>
+            <w:tcW w:w="2310" w:type="dxa"/>
+          </w:tcPr>
+          <w:p>
+            <w:pPr/>
           </w:p>
         </w:tc>
         <w:tc>
@@ -3138,6 +2218,14 @@
           <w:p>
             <w:pPr/>
           </w:p>
+        </w:tc>
+        <w:tc>
+          <w:tcPr>
+            <w:tcW w:w="2310" w:type="dxa"/>
+          </w:tcPr>
+          <w:p>
+            <w:pPr/>
+          </w:p>
           <w:p>
             <w:pPr/>
             <w:r>
@@ -3155,686 +2243,6 @@
           <w:p>
             <w:pPr/>
           </w:p>
-          <w:p>
-            <w:pPr/>
-            <w:r>
-              <w:rPr>
-                <w:lang w:val="ru-RU"/>
-              </w:rPr>
-              <w:t>0</w:t>
-            </w:r>
-          </w:p>
-        </w:tc>
-        <w:tc>
-          <w:tcPr>
-            <w:tcW w:w="2310" w:type="dxa"/>
-          </w:tcPr>
-          <w:p>
-            <w:pPr/>
-          </w:p>
-        </w:tc>
-        <w:tc>
-          <w:tcPr>
-            <w:tcW w:w="2310" w:type="dxa"/>
-          </w:tcPr>
-          <w:p>
-            <w:pPr/>
-          </w:p>
-        </w:tc>
-        <w:tc>
-          <w:tcPr>
-            <w:tcW w:w="2310" w:type="dxa"/>
-          </w:tcPr>
-          <w:p>
-            <w:pPr/>
-          </w:p>
-          <w:p>
-            <w:pPr/>
-            <w:r>
-              <w:rPr>
-                <w:lang w:val="ru-RU"/>
-              </w:rPr>
-              <w:t>0</w:t>
-            </w:r>
-          </w:p>
-        </w:tc>
-        <w:tc>
-          <w:tcPr>
-            <w:tcW w:w="2310" w:type="dxa"/>
-          </w:tcPr>
-          <w:p>
-            <w:pPr/>
-          </w:p>
-          <w:p>
-            <w:pPr/>
-            <w:r>
-              <w:rPr>
-                <w:lang w:val="ru-RU"/>
-              </w:rPr>
-              <w:t>0</w:t>
-            </w:r>
-          </w:p>
-        </w:tc>
-        <w:tc>
-          <w:tcPr>
-            <w:tcW w:w="2310" w:type="dxa"/>
-          </w:tcPr>
-          <w:p>
-            <w:pPr/>
-          </w:p>
-        </w:tc>
-        <w:tc>
-          <w:tcPr>
-            <w:tcW w:w="2310" w:type="dxa"/>
-          </w:tcPr>
-          <w:p>
-            <w:pPr/>
-          </w:p>
-        </w:tc>
-        <w:tc>
-          <w:tcPr>
-            <w:tcW w:w="2310" w:type="dxa"/>
-          </w:tcPr>
-          <w:p>
-            <w:pPr/>
-          </w:p>
-        </w:tc>
-        <w:tc>
-          <w:tcPr>
-            <w:tcW w:w="2310" w:type="dxa"/>
-          </w:tcPr>
-          <w:p>
-            <w:pPr/>
-          </w:p>
-        </w:tc>
-        <w:tc>
-          <w:tcPr>
-            <w:tcW w:w="2310" w:type="dxa"/>
-          </w:tcPr>
-          <w:p>
-            <w:pPr/>
-          </w:p>
-        </w:tc>
-        <w:tc>
-          <w:tcPr>
-            <w:tcW w:w="2310" w:type="dxa"/>
-          </w:tcPr>
-          <w:p>
-            <w:pPr/>
-          </w:p>
-        </w:tc>
-        <w:tc>
-          <w:tcPr>
-            <w:tcW w:w="2310" w:type="dxa"/>
-          </w:tcPr>
-          <w:p>
-            <w:pPr/>
-          </w:p>
-        </w:tc>
-        <w:tc>
-          <w:tcPr>
-            <w:tcW w:w="2310" w:type="dxa"/>
-          </w:tcPr>
-          <w:p>
-            <w:pPr/>
-          </w:p>
-        </w:tc>
-        <w:tc>
-          <w:tcPr>
-            <w:tcW w:w="2310" w:type="dxa"/>
-          </w:tcPr>
-          <w:p>
-            <w:pPr/>
-          </w:p>
-        </w:tc>
-        <w:tc>
-          <w:tcPr>
-            <w:tcW w:w="2310" w:type="dxa"/>
-          </w:tcPr>
-          <w:p>
-            <w:pPr/>
-          </w:p>
-        </w:tc>
-        <w:tc>
-          <w:tcPr>
-            <w:tcW w:w="2310" w:type="dxa"/>
-          </w:tcPr>
-          <w:p>
-            <w:pPr/>
-          </w:p>
-          <w:p>
-            <w:pPr/>
-            <w:r>
-              <w:rPr>
-                <w:lang w:val="ru-RU"/>
-              </w:rPr>
-              <w:t>0</w:t>
-            </w:r>
-          </w:p>
-        </w:tc>
-        <w:tc>
-          <w:tcPr>
-            <w:tcW w:w="2310" w:type="dxa"/>
-          </w:tcPr>
-          <w:p>
-            <w:pPr/>
-          </w:p>
-          <w:p>
-            <w:pPr/>
-            <w:r>
-              <w:rPr>
-                <w:lang w:val="ru-RU"/>
-              </w:rPr>
-              <w:t>0</w:t>
-            </w:r>
-          </w:p>
-        </w:tc>
-        <w:tc>
-          <w:tcPr>
-            <w:tcW w:w="2310" w:type="dxa"/>
-          </w:tcPr>
-          <w:p>
-            <w:pPr/>
-          </w:p>
-        </w:tc>
-        <w:tc>
-          <w:tcPr>
-            <w:tcW w:w="2310" w:type="dxa"/>
-          </w:tcPr>
-          <w:p>
-            <w:pPr/>
-          </w:p>
-        </w:tc>
-        <w:tc>
-          <w:tcPr>
-            <w:tcW w:w="2310" w:type="dxa"/>
-          </w:tcPr>
-          <w:p>
-            <w:pPr/>
-          </w:p>
-          <w:p>
-            <w:pPr/>
-            <w:r>
-              <w:rPr>
-                <w:lang w:val="ru-RU"/>
-              </w:rPr>
-              <w:t>0</w:t>
-            </w:r>
-          </w:p>
-        </w:tc>
-        <w:tc>
-          <w:tcPr>
-            <w:tcW w:w="2310" w:type="dxa"/>
-          </w:tcPr>
-          <w:p>
-            <w:pPr/>
-          </w:p>
-          <w:p>
-            <w:pPr/>
-            <w:r>
-              <w:rPr>
-                <w:lang w:val="ru-RU"/>
-              </w:rPr>
-              <w:t>0</w:t>
-            </w:r>
-          </w:p>
-        </w:tc>
-        <w:tc>
-          <w:tcPr>
-            <w:tcW w:w="2310" w:type="dxa"/>
-          </w:tcPr>
-          <w:p>
-            <w:pPr/>
-          </w:p>
-          <w:p>
-            <w:pPr/>
-            <w:r>
-              <w:rPr>
-                <w:lang w:val="ru-RU"/>
-              </w:rPr>
-              <w:t>0</w:t>
-            </w:r>
-          </w:p>
-        </w:tc>
-        <w:tc>
-          <w:tcPr>
-            <w:tcW w:w="2310" w:type="dxa"/>
-          </w:tcPr>
-          <w:p>
-            <w:pPr/>
-          </w:p>
-          <w:p>
-            <w:pPr/>
-            <w:r>
-              <w:rPr>
-                <w:lang w:val="ru-RU"/>
-              </w:rPr>
-              <w:t>0</w:t>
-            </w:r>
-          </w:p>
-        </w:tc>
-        <w:tc>
-          <w:tcPr>
-            <w:tcW w:w="2310" w:type="dxa"/>
-          </w:tcPr>
-          <w:p>
-            <w:pPr/>
-          </w:p>
-        </w:tc>
-        <w:tc>
-          <w:tcPr>
-            <w:tcW w:w="2310" w:type="dxa"/>
-          </w:tcPr>
-          <w:p>
-            <w:pPr/>
-          </w:p>
-        </w:tc>
-        <w:tc>
-          <w:tcPr>
-            <w:tcW w:w="2310" w:type="dxa"/>
-          </w:tcPr>
-          <w:p>
-            <w:pPr/>
-          </w:p>
-        </w:tc>
-        <w:tc>
-          <w:tcPr>
-            <w:tcW w:w="2310" w:type="dxa"/>
-          </w:tcPr>
-          <w:p>
-            <w:pPr/>
-          </w:p>
-        </w:tc>
-      </w:tr>
-      <w:tr>
-        <w:tc>
-          <w:tcPr>
-            <w:tcW w:w="2310" w:type="dxa"/>
-          </w:tcPr>
-          <w:p>
-            <w:pPr/>
-          </w:p>
-          <w:p>
-            <w:pPr/>
-            <w:r>
-              <w:rPr>
-                <w:lang w:val="ru-RU"/>
-              </w:rPr>
-              <w:t>6</w:t>
-            </w:r>
-          </w:p>
-        </w:tc>
-        <w:tc>
-          <w:tcPr>
-            <w:tcW w:w="2310" w:type="dxa"/>
-          </w:tcPr>
-          <w:p>
-            <w:pPr/>
-          </w:p>
-          <w:p>
-            <w:pPr/>
-            <w:r>
-              <w:rPr>
-                <w:lang w:val="ru-RU"/>
-              </w:rPr>
-              <w:t>Буфетчик</w:t>
-            </w:r>
-          </w:p>
-        </w:tc>
-        <w:tc>
-          <w:tcPr>
-            <w:tcW w:w="2310" w:type="dxa"/>
-          </w:tcPr>
-          <w:p>
-            <w:pPr/>
-          </w:p>
-          <w:p>
-            <w:pPr/>
-            <w:r>
-              <w:rPr>
-                <w:lang w:val="ru-RU"/>
-              </w:rPr>
-              <w:t>0</w:t>
-            </w:r>
-          </w:p>
-        </w:tc>
-        <w:tc>
-          <w:tcPr>
-            <w:tcW w:w="2310" w:type="dxa"/>
-          </w:tcPr>
-          <w:p>
-            <w:pPr/>
-          </w:p>
-        </w:tc>
-        <w:tc>
-          <w:tcPr>
-            <w:tcW w:w="2310" w:type="dxa"/>
-          </w:tcPr>
-          <w:p>
-            <w:pPr/>
-          </w:p>
-        </w:tc>
-        <w:tc>
-          <w:tcPr>
-            <w:tcW w:w="2310" w:type="dxa"/>
-          </w:tcPr>
-          <w:p>
-            <w:pPr/>
-          </w:p>
-        </w:tc>
-        <w:tc>
-          <w:tcPr>
-            <w:tcW w:w="2310" w:type="dxa"/>
-          </w:tcPr>
-          <w:p>
-            <w:pPr/>
-          </w:p>
-        </w:tc>
-        <w:tc>
-          <w:tcPr>
-            <w:tcW w:w="2310" w:type="dxa"/>
-          </w:tcPr>
-          <w:p>
-            <w:pPr/>
-          </w:p>
-          <w:p>
-            <w:pPr/>
-            <w:r>
-              <w:rPr>
-                <w:lang w:val="ru-RU"/>
-              </w:rPr>
-              <w:t>0</w:t>
-            </w:r>
-          </w:p>
-        </w:tc>
-        <w:tc>
-          <w:tcPr>
-            <w:tcW w:w="2310" w:type="dxa"/>
-          </w:tcPr>
-          <w:p>
-            <w:pPr/>
-          </w:p>
-          <w:p>
-            <w:pPr/>
-            <w:r>
-              <w:rPr>
-                <w:lang w:val="ru-RU"/>
-              </w:rPr>
-              <w:t>0</w:t>
-            </w:r>
-          </w:p>
-        </w:tc>
-        <w:tc>
-          <w:tcPr>
-            <w:tcW w:w="2310" w:type="dxa"/>
-          </w:tcPr>
-          <w:p>
-            <w:pPr/>
-          </w:p>
-          <w:p>
-            <w:pPr/>
-            <w:r>
-              <w:rPr>
-                <w:lang w:val="ru-RU"/>
-              </w:rPr>
-              <w:t>0</w:t>
-            </w:r>
-          </w:p>
-        </w:tc>
-        <w:tc>
-          <w:tcPr>
-            <w:tcW w:w="2310" w:type="dxa"/>
-          </w:tcPr>
-          <w:p>
-            <w:pPr/>
-          </w:p>
-          <w:p>
-            <w:pPr/>
-            <w:r>
-              <w:rPr>
-                <w:lang w:val="ru-RU"/>
-              </w:rPr>
-              <w:t>0</w:t>
-            </w:r>
-          </w:p>
-        </w:tc>
-        <w:tc>
-          <w:tcPr>
-            <w:tcW w:w="2310" w:type="dxa"/>
-          </w:tcPr>
-          <w:p>
-            <w:pPr/>
-          </w:p>
-        </w:tc>
-        <w:tc>
-          <w:tcPr>
-            <w:tcW w:w="2310" w:type="dxa"/>
-          </w:tcPr>
-          <w:p>
-            <w:pPr/>
-          </w:p>
-        </w:tc>
-        <w:tc>
-          <w:tcPr>
-            <w:tcW w:w="2310" w:type="dxa"/>
-          </w:tcPr>
-          <w:p>
-            <w:pPr/>
-          </w:p>
-        </w:tc>
-        <w:tc>
-          <w:tcPr>
-            <w:tcW w:w="2310" w:type="dxa"/>
-          </w:tcPr>
-          <w:p>
-            <w:pPr/>
-          </w:p>
-        </w:tc>
-        <w:tc>
-          <w:tcPr>
-            <w:tcW w:w="2310" w:type="dxa"/>
-          </w:tcPr>
-          <w:p>
-            <w:pPr/>
-          </w:p>
-        </w:tc>
-        <w:tc>
-          <w:tcPr>
-            <w:tcW w:w="2310" w:type="dxa"/>
-          </w:tcPr>
-          <w:p>
-            <w:pPr/>
-          </w:p>
-        </w:tc>
-        <w:tc>
-          <w:tcPr>
-            <w:tcW w:w="2310" w:type="dxa"/>
-          </w:tcPr>
-          <w:p>
-            <w:pPr/>
-          </w:p>
-        </w:tc>
-        <w:tc>
-          <w:tcPr>
-            <w:tcW w:w="2310" w:type="dxa"/>
-          </w:tcPr>
-          <w:p>
-            <w:pPr/>
-          </w:p>
-        </w:tc>
-        <w:tc>
-          <w:tcPr>
-            <w:tcW w:w="2310" w:type="dxa"/>
-          </w:tcPr>
-          <w:p>
-            <w:pPr/>
-          </w:p>
-        </w:tc>
-        <w:tc>
-          <w:tcPr>
-            <w:tcW w:w="2310" w:type="dxa"/>
-          </w:tcPr>
-          <w:p>
-            <w:pPr/>
-          </w:p>
-        </w:tc>
-        <w:tc>
-          <w:tcPr>
-            <w:tcW w:w="2310" w:type="dxa"/>
-          </w:tcPr>
-          <w:p>
-            <w:pPr/>
-          </w:p>
-        </w:tc>
-        <w:tc>
-          <w:tcPr>
-            <w:tcW w:w="2310" w:type="dxa"/>
-          </w:tcPr>
-          <w:p>
-            <w:pPr/>
-          </w:p>
-        </w:tc>
-        <w:tc>
-          <w:tcPr>
-            <w:tcW w:w="2310" w:type="dxa"/>
-          </w:tcPr>
-          <w:p>
-            <w:pPr/>
-          </w:p>
-        </w:tc>
-        <w:tc>
-          <w:tcPr>
-            <w:tcW w:w="2310" w:type="dxa"/>
-          </w:tcPr>
-          <w:p>
-            <w:pPr/>
-          </w:p>
-        </w:tc>
-        <w:tc>
-          <w:tcPr>
-            <w:tcW w:w="2310" w:type="dxa"/>
-          </w:tcPr>
-          <w:p>
-            <w:pPr/>
-          </w:p>
-        </w:tc>
-        <w:tc>
-          <w:tcPr>
-            <w:tcW w:w="2310" w:type="dxa"/>
-          </w:tcPr>
-          <w:p>
-            <w:pPr/>
-          </w:p>
-        </w:tc>
-        <w:tc>
-          <w:tcPr>
-            <w:tcW w:w="2310" w:type="dxa"/>
-          </w:tcPr>
-          <w:p>
-            <w:pPr/>
-          </w:p>
-        </w:tc>
-        <w:tc>
-          <w:tcPr>
-            <w:tcW w:w="2310" w:type="dxa"/>
-          </w:tcPr>
-          <w:p>
-            <w:pPr/>
-          </w:p>
-        </w:tc>
-        <w:tc>
-          <w:tcPr>
-            <w:tcW w:w="2310" w:type="dxa"/>
-          </w:tcPr>
-          <w:p>
-            <w:pPr/>
-          </w:p>
-        </w:tc>
-        <w:tc>
-          <w:tcPr>
-            <w:tcW w:w="2310" w:type="dxa"/>
-          </w:tcPr>
-          <w:p>
-            <w:pPr/>
-          </w:p>
-        </w:tc>
-      </w:tr>
-      <w:tr>
-        <w:tc>
-          <w:tcPr>
-            <w:tcW w:w="2310" w:type="dxa"/>
-            <w:gridSpan w:val="3"/>
-          </w:tcPr>
-          <w:p>
-            <w:pPr/>
-          </w:p>
-          <w:p>
-            <w:pPr/>
-            <w:r>
-              <w:rPr>
-                <w:lang w:val="ru-RU"/>
-              </w:rPr>
-              <w:t>Итого на год:</w:t>
-            </w:r>
-          </w:p>
-        </w:tc>
-        <w:tc>
-          <w:tcPr>
-            <w:tcW w:w="2310" w:type="dxa"/>
-          </w:tcPr>
-          <w:p>
-            <w:pPr/>
-          </w:p>
-        </w:tc>
-        <w:tc>
-          <w:tcPr>
-            <w:tcW w:w="2310" w:type="dxa"/>
-          </w:tcPr>
-          <w:p>
-            <w:pPr/>
-          </w:p>
-          <w:p>
-            <w:pPr/>
-            <w:r>
-              <w:rPr>
-                <w:lang w:val="ru-RU"/>
-              </w:rPr>
-              <w:t>11</w:t>
-            </w:r>
-          </w:p>
-        </w:tc>
-        <w:tc>
-          <w:tcPr>
-            <w:tcW w:w="2310" w:type="dxa"/>
-          </w:tcPr>
-          <w:p>
-            <w:pPr/>
-          </w:p>
-        </w:tc>
-        <w:tc>
-          <w:tcPr>
-            <w:tcW w:w="2310" w:type="dxa"/>
-          </w:tcPr>
-          <w:p>
-            <w:pPr/>
-          </w:p>
-          <w:p>
-            <w:pPr/>
-            <w:r>
-              <w:rPr>
-                <w:lang w:val="ru-RU"/>
-              </w:rPr>
-              <w:t>12</w:t>
-            </w:r>
-          </w:p>
-        </w:tc>
-        <w:tc>
-          <w:tcPr>
-            <w:tcW w:w="2310" w:type="dxa"/>
-          </w:tcPr>
-          <w:p>
-            <w:pPr/>
-          </w:p>
         </w:tc>
         <w:tc>
           <w:tcPr>
@@ -3874,182 +2282,32 @@
               <w:rPr>
                 <w:lang w:val="ru-RU"/>
               </w:rPr>
+              <w:t>44</w:t>
+            </w:r>
+          </w:p>
+        </w:tc>
+        <w:tc>
+          <w:tcPr>
+            <w:tcW w:w="2310" w:type="dxa"/>
+          </w:tcPr>
+          <w:p>
+            <w:pPr/>
+          </w:p>
+        </w:tc>
+        <w:tc>
+          <w:tcPr>
+            <w:tcW w:w="2310" w:type="dxa"/>
+          </w:tcPr>
+          <w:p>
+            <w:pPr/>
+          </w:p>
+          <w:p>
+            <w:pPr/>
+            <w:r>
+              <w:rPr>
+                <w:lang w:val="ru-RU"/>
+              </w:rPr>
               <w:t>46</w:t>
-            </w:r>
-          </w:p>
-        </w:tc>
-        <w:tc>
-          <w:tcPr>
-            <w:tcW w:w="2310" w:type="dxa"/>
-          </w:tcPr>
-          <w:p>
-            <w:pPr/>
-          </w:p>
-        </w:tc>
-        <w:tc>
-          <w:tcPr>
-            <w:tcW w:w="2310" w:type="dxa"/>
-          </w:tcPr>
-          <w:p>
-            <w:pPr/>
-          </w:p>
-          <w:p>
-            <w:pPr/>
-            <w:r>
-              <w:rPr>
-                <w:lang w:val="ru-RU"/>
-              </w:rPr>
-              <w:t>0</w:t>
-            </w:r>
-          </w:p>
-        </w:tc>
-        <w:tc>
-          <w:tcPr>
-            <w:tcW w:w="2310" w:type="dxa"/>
-          </w:tcPr>
-          <w:p>
-            <w:pPr/>
-          </w:p>
-        </w:tc>
-        <w:tc>
-          <w:tcPr>
-            <w:tcW w:w="2310" w:type="dxa"/>
-          </w:tcPr>
-          <w:p>
-            <w:pPr/>
-          </w:p>
-          <w:p>
-            <w:pPr/>
-            <w:r>
-              <w:rPr>
-                <w:lang w:val="ru-RU"/>
-              </w:rPr>
-              <w:t>0</w:t>
-            </w:r>
-          </w:p>
-        </w:tc>
-        <w:tc>
-          <w:tcPr>
-            <w:tcW w:w="2310" w:type="dxa"/>
-          </w:tcPr>
-          <w:p>
-            <w:pPr/>
-          </w:p>
-        </w:tc>
-        <w:tc>
-          <w:tcPr>
-            <w:tcW w:w="2310" w:type="dxa"/>
-          </w:tcPr>
-          <w:p>
-            <w:pPr/>
-          </w:p>
-          <w:p>
-            <w:pPr/>
-            <w:r>
-              <w:rPr>
-                <w:lang w:val="ru-RU"/>
-              </w:rPr>
-              <w:t>0</w:t>
-            </w:r>
-          </w:p>
-        </w:tc>
-        <w:tc>
-          <w:tcPr>
-            <w:tcW w:w="2310" w:type="dxa"/>
-          </w:tcPr>
-          <w:p>
-            <w:pPr/>
-          </w:p>
-        </w:tc>
-        <w:tc>
-          <w:tcPr>
-            <w:tcW w:w="2310" w:type="dxa"/>
-          </w:tcPr>
-          <w:p>
-            <w:pPr/>
-          </w:p>
-          <w:p>
-            <w:pPr/>
-            <w:r>
-              <w:rPr>
-                <w:lang w:val="ru-RU"/>
-              </w:rPr>
-              <w:t>0</w:t>
-            </w:r>
-          </w:p>
-        </w:tc>
-        <w:tc>
-          <w:tcPr>
-            <w:tcW w:w="2310" w:type="dxa"/>
-          </w:tcPr>
-          <w:p>
-            <w:pPr/>
-          </w:p>
-        </w:tc>
-        <w:tc>
-          <w:tcPr>
-            <w:tcW w:w="2310" w:type="dxa"/>
-          </w:tcPr>
-          <w:p>
-            <w:pPr/>
-          </w:p>
-          <w:p>
-            <w:pPr/>
-            <w:r>
-              <w:rPr>
-                <w:lang w:val="ru-RU"/>
-              </w:rPr>
-              <w:t>0</w:t>
-            </w:r>
-          </w:p>
-        </w:tc>
-        <w:tc>
-          <w:tcPr>
-            <w:tcW w:w="2310" w:type="dxa"/>
-          </w:tcPr>
-          <w:p>
-            <w:pPr/>
-          </w:p>
-        </w:tc>
-        <w:tc>
-          <w:tcPr>
-            <w:tcW w:w="2310" w:type="dxa"/>
-          </w:tcPr>
-          <w:p>
-            <w:pPr/>
-          </w:p>
-          <w:p>
-            <w:pPr/>
-            <w:r>
-              <w:rPr>
-                <w:lang w:val="ru-RU"/>
-              </w:rPr>
-              <w:t>0</w:t>
-            </w:r>
-          </w:p>
-        </w:tc>
-        <w:tc>
-          <w:tcPr>
-            <w:tcW w:w="2310" w:type="dxa"/>
-          </w:tcPr>
-          <w:p>
-            <w:pPr/>
-          </w:p>
-        </w:tc>
-        <w:tc>
-          <w:tcPr>
-            <w:tcW w:w="2310" w:type="dxa"/>
-          </w:tcPr>
-          <w:p>
-            <w:pPr/>
-          </w:p>
-          <w:p>
-            <w:pPr/>
-            <w:r>
-              <w:rPr>
-                <w:lang w:val="ru-RU"/>
-              </w:rPr>
-              <w:t>0</w:t>
             </w:r>
           </w:p>
         </w:tc>

</xml_diff>

<commit_message>
Remove total quantity row
</commit_message>
<xml_diff>
--- a/CalcOfQuantityPPI/App_Data/Result.docx
+++ b/CalcOfQuantityPPI/App_Data/Result.docx
@@ -1311,41 +1311,41 @@
               <w:rPr>
                 <w:lang w:val="ru-RU"/>
               </w:rPr>
-              <w:t>0</w:t>
-            </w:r>
-          </w:p>
-        </w:tc>
-        <w:tc>
-          <w:tcPr>
-            <w:tcW w:w="2310" w:type="dxa"/>
-          </w:tcPr>
-          <w:p>
-            <w:pPr/>
-          </w:p>
-          <w:p>
-            <w:pPr/>
-            <w:r>
-              <w:rPr>
-                <w:lang w:val="ru-RU"/>
-              </w:rPr>
-              <w:t>0</w:t>
-            </w:r>
-          </w:p>
-        </w:tc>
-        <w:tc>
-          <w:tcPr>
-            <w:tcW w:w="2310" w:type="dxa"/>
-          </w:tcPr>
-          <w:p>
-            <w:pPr/>
-          </w:p>
-          <w:p>
-            <w:pPr/>
-            <w:r>
-              <w:rPr>
-                <w:lang w:val="ru-RU"/>
-              </w:rPr>
-              <w:t>0</w:t>
+              <w:t>2</w:t>
+            </w:r>
+          </w:p>
+        </w:tc>
+        <w:tc>
+          <w:tcPr>
+            <w:tcW w:w="2310" w:type="dxa"/>
+          </w:tcPr>
+          <w:p>
+            <w:pPr/>
+          </w:p>
+          <w:p>
+            <w:pPr/>
+            <w:r>
+              <w:rPr>
+                <w:lang w:val="ru-RU"/>
+              </w:rPr>
+              <w:t>3</w:t>
+            </w:r>
+          </w:p>
+        </w:tc>
+        <w:tc>
+          <w:tcPr>
+            <w:tcW w:w="2310" w:type="dxa"/>
+          </w:tcPr>
+          <w:p>
+            <w:pPr/>
+          </w:p>
+          <w:p>
+            <w:pPr/>
+            <w:r>
+              <w:rPr>
+                <w:lang w:val="ru-RU"/>
+              </w:rPr>
+              <w:t>6</w:t>
             </w:r>
           </w:p>
         </w:tc>
@@ -1528,141 +1528,141 @@
               <w:rPr>
                 <w:lang w:val="ru-RU"/>
               </w:rPr>
-              <w:t>2</w:t>
-            </w:r>
-          </w:p>
-        </w:tc>
-        <w:tc>
-          <w:tcPr>
-            <w:tcW w:w="2310" w:type="dxa"/>
-          </w:tcPr>
-          <w:p>
-            <w:pPr/>
-          </w:p>
-        </w:tc>
-        <w:tc>
-          <w:tcPr>
-            <w:tcW w:w="2310" w:type="dxa"/>
-          </w:tcPr>
-          <w:p>
-            <w:pPr/>
-          </w:p>
-        </w:tc>
-        <w:tc>
-          <w:tcPr>
-            <w:tcW w:w="2310" w:type="dxa"/>
-          </w:tcPr>
-          <w:p>
-            <w:pPr/>
-          </w:p>
-        </w:tc>
-        <w:tc>
-          <w:tcPr>
-            <w:tcW w:w="2310" w:type="dxa"/>
-          </w:tcPr>
-          <w:p>
-            <w:pPr/>
-          </w:p>
-        </w:tc>
-        <w:tc>
-          <w:tcPr>
-            <w:tcW w:w="2310" w:type="dxa"/>
-          </w:tcPr>
-          <w:p>
-            <w:pPr/>
-          </w:p>
-          <w:p>
-            <w:pPr/>
-            <w:r>
-              <w:rPr>
-                <w:lang w:val="ru-RU"/>
-              </w:rPr>
-              <w:t>21</w:t>
-            </w:r>
-          </w:p>
-        </w:tc>
-        <w:tc>
-          <w:tcPr>
-            <w:tcW w:w="2310" w:type="dxa"/>
-          </w:tcPr>
-          <w:p>
-            <w:pPr/>
-          </w:p>
-          <w:p>
-            <w:pPr/>
-            <w:r>
-              <w:rPr>
-                <w:lang w:val="ru-RU"/>
-              </w:rPr>
-              <w:t>42</w:t>
-            </w:r>
-          </w:p>
-        </w:tc>
-        <w:tc>
-          <w:tcPr>
-            <w:tcW w:w="2310" w:type="dxa"/>
-          </w:tcPr>
-          <w:p>
-            <w:pPr/>
-          </w:p>
-          <w:p>
-            <w:pPr/>
-            <w:r>
-              <w:rPr>
-                <w:lang w:val="ru-RU"/>
-              </w:rPr>
-              <w:t>22</w:t>
-            </w:r>
-          </w:p>
-        </w:tc>
-        <w:tc>
-          <w:tcPr>
-            <w:tcW w:w="2310" w:type="dxa"/>
-          </w:tcPr>
-          <w:p>
-            <w:pPr/>
-          </w:p>
-          <w:p>
-            <w:pPr/>
-            <w:r>
-              <w:rPr>
-                <w:lang w:val="ru-RU"/>
-              </w:rPr>
-              <w:t>44</w:t>
-            </w:r>
-          </w:p>
-        </w:tc>
-        <w:tc>
-          <w:tcPr>
-            <w:tcW w:w="2310" w:type="dxa"/>
-          </w:tcPr>
-          <w:p>
-            <w:pPr/>
-          </w:p>
-          <w:p>
-            <w:pPr/>
-            <w:r>
-              <w:rPr>
-                <w:lang w:val="ru-RU"/>
-              </w:rPr>
-              <w:t>23</w:t>
-            </w:r>
-          </w:p>
-        </w:tc>
-        <w:tc>
-          <w:tcPr>
-            <w:tcW w:w="2310" w:type="dxa"/>
-          </w:tcPr>
-          <w:p>
-            <w:pPr/>
-          </w:p>
-          <w:p>
-            <w:pPr/>
-            <w:r>
-              <w:rPr>
-                <w:lang w:val="ru-RU"/>
-              </w:rPr>
-              <w:t>46</w:t>
+              <w:t>0</w:t>
+            </w:r>
+          </w:p>
+        </w:tc>
+        <w:tc>
+          <w:tcPr>
+            <w:tcW w:w="2310" w:type="dxa"/>
+          </w:tcPr>
+          <w:p>
+            <w:pPr/>
+          </w:p>
+        </w:tc>
+        <w:tc>
+          <w:tcPr>
+            <w:tcW w:w="2310" w:type="dxa"/>
+          </w:tcPr>
+          <w:p>
+            <w:pPr/>
+          </w:p>
+        </w:tc>
+        <w:tc>
+          <w:tcPr>
+            <w:tcW w:w="2310" w:type="dxa"/>
+          </w:tcPr>
+          <w:p>
+            <w:pPr/>
+          </w:p>
+        </w:tc>
+        <w:tc>
+          <w:tcPr>
+            <w:tcW w:w="2310" w:type="dxa"/>
+          </w:tcPr>
+          <w:p>
+            <w:pPr/>
+          </w:p>
+        </w:tc>
+        <w:tc>
+          <w:tcPr>
+            <w:tcW w:w="2310" w:type="dxa"/>
+          </w:tcPr>
+          <w:p>
+            <w:pPr/>
+          </w:p>
+          <w:p>
+            <w:pPr/>
+            <w:r>
+              <w:rPr>
+                <w:lang w:val="ru-RU"/>
+              </w:rPr>
+              <w:t>0</w:t>
+            </w:r>
+          </w:p>
+        </w:tc>
+        <w:tc>
+          <w:tcPr>
+            <w:tcW w:w="2310" w:type="dxa"/>
+          </w:tcPr>
+          <w:p>
+            <w:pPr/>
+          </w:p>
+          <w:p>
+            <w:pPr/>
+            <w:r>
+              <w:rPr>
+                <w:lang w:val="ru-RU"/>
+              </w:rPr>
+              <w:t>0</w:t>
+            </w:r>
+          </w:p>
+        </w:tc>
+        <w:tc>
+          <w:tcPr>
+            <w:tcW w:w="2310" w:type="dxa"/>
+          </w:tcPr>
+          <w:p>
+            <w:pPr/>
+          </w:p>
+          <w:p>
+            <w:pPr/>
+            <w:r>
+              <w:rPr>
+                <w:lang w:val="ru-RU"/>
+              </w:rPr>
+              <w:t>0</w:t>
+            </w:r>
+          </w:p>
+        </w:tc>
+        <w:tc>
+          <w:tcPr>
+            <w:tcW w:w="2310" w:type="dxa"/>
+          </w:tcPr>
+          <w:p>
+            <w:pPr/>
+          </w:p>
+          <w:p>
+            <w:pPr/>
+            <w:r>
+              <w:rPr>
+                <w:lang w:val="ru-RU"/>
+              </w:rPr>
+              <w:t>0</w:t>
+            </w:r>
+          </w:p>
+        </w:tc>
+        <w:tc>
+          <w:tcPr>
+            <w:tcW w:w="2310" w:type="dxa"/>
+          </w:tcPr>
+          <w:p>
+            <w:pPr/>
+          </w:p>
+          <w:p>
+            <w:pPr/>
+            <w:r>
+              <w:rPr>
+                <w:lang w:val="ru-RU"/>
+              </w:rPr>
+              <w:t>0</w:t>
+            </w:r>
+          </w:p>
+        </w:tc>
+        <w:tc>
+          <w:tcPr>
+            <w:tcW w:w="2310" w:type="dxa"/>
+          </w:tcPr>
+          <w:p>
+            <w:pPr/>
+          </w:p>
+          <w:p>
+            <w:pPr/>
+            <w:r>
+              <w:rPr>
+                <w:lang w:val="ru-RU"/>
+              </w:rPr>
+              <w:t>0</w:t>
             </w:r>
           </w:p>
         </w:tc>
@@ -2207,6 +2207,31 @@
               <w:rPr>
                 <w:lang w:val="ru-RU"/>
               </w:rPr>
+              <w:t>6</w:t>
+            </w:r>
+          </w:p>
+        </w:tc>
+        <w:tc>
+          <w:tcPr>
+            <w:tcW w:w="2310" w:type="dxa"/>
+          </w:tcPr>
+          <w:p>
+            <w:pPr/>
+          </w:p>
+        </w:tc>
+        <w:tc>
+          <w:tcPr>
+            <w:tcW w:w="2310" w:type="dxa"/>
+          </w:tcPr>
+          <w:p>
+            <w:pPr/>
+          </w:p>
+          <w:p>
+            <w:pPr/>
+            <w:r>
+              <w:rPr>
+                <w:lang w:val="ru-RU"/>
+              </w:rPr>
               <w:t>0</w:t>
             </w:r>
           </w:p>
@@ -2257,57 +2282,32 @@
               <w:rPr>
                 <w:lang w:val="ru-RU"/>
               </w:rPr>
-              <w:t>42</w:t>
-            </w:r>
-          </w:p>
-        </w:tc>
-        <w:tc>
-          <w:tcPr>
-            <w:tcW w:w="2310" w:type="dxa"/>
-          </w:tcPr>
-          <w:p>
-            <w:pPr/>
-          </w:p>
-        </w:tc>
-        <w:tc>
-          <w:tcPr>
-            <w:tcW w:w="2310" w:type="dxa"/>
-          </w:tcPr>
-          <w:p>
-            <w:pPr/>
-          </w:p>
-          <w:p>
-            <w:pPr/>
-            <w:r>
-              <w:rPr>
-                <w:lang w:val="ru-RU"/>
-              </w:rPr>
-              <w:t>44</w:t>
-            </w:r>
-          </w:p>
-        </w:tc>
-        <w:tc>
-          <w:tcPr>
-            <w:tcW w:w="2310" w:type="dxa"/>
-          </w:tcPr>
-          <w:p>
-            <w:pPr/>
-          </w:p>
-        </w:tc>
-        <w:tc>
-          <w:tcPr>
-            <w:tcW w:w="2310" w:type="dxa"/>
-          </w:tcPr>
-          <w:p>
-            <w:pPr/>
-          </w:p>
-          <w:p>
-            <w:pPr/>
-            <w:r>
-              <w:rPr>
-                <w:lang w:val="ru-RU"/>
-              </w:rPr>
-              <w:t>46</w:t>
+              <w:t>0</w:t>
+            </w:r>
+          </w:p>
+        </w:tc>
+        <w:tc>
+          <w:tcPr>
+            <w:tcW w:w="2310" w:type="dxa"/>
+          </w:tcPr>
+          <w:p>
+            <w:pPr/>
+          </w:p>
+        </w:tc>
+        <w:tc>
+          <w:tcPr>
+            <w:tcW w:w="2310" w:type="dxa"/>
+          </w:tcPr>
+          <w:p>
+            <w:pPr/>
+          </w:p>
+          <w:p>
+            <w:pPr/>
+            <w:r>
+              <w:rPr>
+                <w:lang w:val="ru-RU"/>
+              </w:rPr>
+              <w:t>0</w:t>
             </w:r>
           </w:p>
         </w:tc>

</xml_diff>

<commit_message>
Added column of protection class in professions tables
</commit_message>
<xml_diff>
--- a/CalcOfQuantityPPI/App_Data/Result.docx
+++ b/CalcOfQuantityPPI/App_Data/Result.docx
@@ -1311,75 +1311,75 @@
               <w:rPr>
                 <w:lang w:val="ru-RU"/>
               </w:rPr>
-              <w:t>0</w:t>
-            </w:r>
-          </w:p>
-        </w:tc>
-        <w:tc>
-          <w:tcPr>
-            <w:tcW w:w="2310" w:type="dxa"/>
-          </w:tcPr>
-          <w:p>
-            <w:pPr/>
-          </w:p>
-          <w:p>
-            <w:pPr/>
-            <w:r>
-              <w:rPr>
-                <w:lang w:val="ru-RU"/>
-              </w:rPr>
-              <w:t>0</w:t>
-            </w:r>
-          </w:p>
-        </w:tc>
-        <w:tc>
-          <w:tcPr>
-            <w:tcW w:w="2310" w:type="dxa"/>
-          </w:tcPr>
-          <w:p>
-            <w:pPr/>
-          </w:p>
-          <w:p>
-            <w:pPr/>
-            <w:r>
-              <w:rPr>
-                <w:lang w:val="ru-RU"/>
-              </w:rPr>
-              <w:t>0</w:t>
-            </w:r>
-          </w:p>
-        </w:tc>
-        <w:tc>
-          <w:tcPr>
-            <w:tcW w:w="2310" w:type="dxa"/>
-          </w:tcPr>
-          <w:p>
-            <w:pPr/>
-          </w:p>
-          <w:p>
-            <w:pPr/>
-            <w:r>
-              <w:rPr>
-                <w:lang w:val="ru-RU"/>
-              </w:rPr>
-              <w:t>0</w:t>
-            </w:r>
-          </w:p>
-        </w:tc>
-        <w:tc>
-          <w:tcPr>
-            <w:tcW w:w="2310" w:type="dxa"/>
-          </w:tcPr>
-          <w:p>
-            <w:pPr/>
-          </w:p>
-          <w:p>
-            <w:pPr/>
-            <w:r>
-              <w:rPr>
-                <w:lang w:val="ru-RU"/>
-              </w:rPr>
-              <w:t>0</w:t>
+              <w:t>23</w:t>
+            </w:r>
+          </w:p>
+        </w:tc>
+        <w:tc>
+          <w:tcPr>
+            <w:tcW w:w="2310" w:type="dxa"/>
+          </w:tcPr>
+          <w:p>
+            <w:pPr/>
+          </w:p>
+          <w:p>
+            <w:pPr/>
+            <w:r>
+              <w:rPr>
+                <w:lang w:val="ru-RU"/>
+              </w:rPr>
+              <w:t>2</w:t>
+            </w:r>
+          </w:p>
+        </w:tc>
+        <w:tc>
+          <w:tcPr>
+            <w:tcW w:w="2310" w:type="dxa"/>
+          </w:tcPr>
+          <w:p>
+            <w:pPr/>
+          </w:p>
+          <w:p>
+            <w:pPr/>
+            <w:r>
+              <w:rPr>
+                <w:lang w:val="ru-RU"/>
+              </w:rPr>
+              <w:t>1</w:t>
+            </w:r>
+          </w:p>
+        </w:tc>
+        <w:tc>
+          <w:tcPr>
+            <w:tcW w:w="2310" w:type="dxa"/>
+          </w:tcPr>
+          <w:p>
+            <w:pPr/>
+          </w:p>
+          <w:p>
+            <w:pPr/>
+            <w:r>
+              <w:rPr>
+                <w:lang w:val="ru-RU"/>
+              </w:rPr>
+              <w:t>32</w:t>
+            </w:r>
+          </w:p>
+        </w:tc>
+        <w:tc>
+          <w:tcPr>
+            <w:tcW w:w="2310" w:type="dxa"/>
+          </w:tcPr>
+          <w:p>
+            <w:pPr/>
+          </w:p>
+          <w:p>
+            <w:pPr/>
+            <w:r>
+              <w:rPr>
+                <w:lang w:val="ru-RU"/>
+              </w:rPr>
+              <w:t>3</w:t>
             </w:r>
           </w:p>
         </w:tc>
@@ -1528,6 +1528,72 @@
               <w:rPr>
                 <w:lang w:val="ru-RU"/>
               </w:rPr>
+              <w:t>32</w:t>
+            </w:r>
+          </w:p>
+        </w:tc>
+        <w:tc>
+          <w:tcPr>
+            <w:tcW w:w="2310" w:type="dxa"/>
+          </w:tcPr>
+          <w:p>
+            <w:pPr/>
+          </w:p>
+        </w:tc>
+        <w:tc>
+          <w:tcPr>
+            <w:tcW w:w="2310" w:type="dxa"/>
+          </w:tcPr>
+          <w:p>
+            <w:pPr/>
+          </w:p>
+        </w:tc>
+        <w:tc>
+          <w:tcPr>
+            <w:tcW w:w="2310" w:type="dxa"/>
+          </w:tcPr>
+          <w:p>
+            <w:pPr/>
+          </w:p>
+        </w:tc>
+        <w:tc>
+          <w:tcPr>
+            <w:tcW w:w="2310" w:type="dxa"/>
+          </w:tcPr>
+          <w:p>
+            <w:pPr/>
+          </w:p>
+        </w:tc>
+        <w:tc>
+          <w:tcPr>
+            <w:tcW w:w="2310" w:type="dxa"/>
+          </w:tcPr>
+          <w:p>
+            <w:pPr/>
+          </w:p>
+          <w:p>
+            <w:pPr/>
+            <w:r>
+              <w:rPr>
+                <w:lang w:val="ru-RU"/>
+              </w:rPr>
+              <w:t>2</w:t>
+            </w:r>
+          </w:p>
+        </w:tc>
+        <w:tc>
+          <w:tcPr>
+            <w:tcW w:w="2310" w:type="dxa"/>
+          </w:tcPr>
+          <w:p>
+            <w:pPr/>
+          </w:p>
+          <w:p>
+            <w:pPr/>
+            <w:r>
+              <w:rPr>
+                <w:lang w:val="ru-RU"/>
+              </w:rPr>
               <w:t>0</w:t>
             </w:r>
           </w:p>
@@ -1539,29 +1605,48 @@
           <w:p>
             <w:pPr/>
           </w:p>
-        </w:tc>
-        <w:tc>
-          <w:tcPr>
-            <w:tcW w:w="2310" w:type="dxa"/>
-          </w:tcPr>
-          <w:p>
-            <w:pPr/>
-          </w:p>
-        </w:tc>
-        <w:tc>
-          <w:tcPr>
-            <w:tcW w:w="2310" w:type="dxa"/>
-          </w:tcPr>
-          <w:p>
-            <w:pPr/>
-          </w:p>
-        </w:tc>
-        <w:tc>
-          <w:tcPr>
-            <w:tcW w:w="2310" w:type="dxa"/>
-          </w:tcPr>
-          <w:p>
-            <w:pPr/>
+          <w:p>
+            <w:pPr/>
+            <w:r>
+              <w:rPr>
+                <w:lang w:val="ru-RU"/>
+              </w:rPr>
+              <w:t>32</w:t>
+            </w:r>
+          </w:p>
+        </w:tc>
+        <w:tc>
+          <w:tcPr>
+            <w:tcW w:w="2310" w:type="dxa"/>
+          </w:tcPr>
+          <w:p>
+            <w:pPr/>
+          </w:p>
+          <w:p>
+            <w:pPr/>
+            <w:r>
+              <w:rPr>
+                <w:lang w:val="ru-RU"/>
+              </w:rPr>
+              <w:t>3</w:t>
+            </w:r>
+          </w:p>
+        </w:tc>
+        <w:tc>
+          <w:tcPr>
+            <w:tcW w:w="2310" w:type="dxa"/>
+          </w:tcPr>
+          <w:p>
+            <w:pPr/>
+          </w:p>
+          <w:p>
+            <w:pPr/>
+            <w:r>
+              <w:rPr>
+                <w:lang w:val="ru-RU"/>
+              </w:rPr>
+              <w:t>3</w:t>
+            </w:r>
           </w:p>
         </w:tc>
         <w:tc>
@@ -1594,109 +1679,24 @@
               <w:rPr>
                 <w:lang w:val="ru-RU"/>
               </w:rPr>
-              <w:t>0</w:t>
-            </w:r>
-          </w:p>
-        </w:tc>
-        <w:tc>
-          <w:tcPr>
-            <w:tcW w:w="2310" w:type="dxa"/>
-          </w:tcPr>
-          <w:p>
-            <w:pPr/>
-          </w:p>
-          <w:p>
-            <w:pPr/>
-            <w:r>
-              <w:rPr>
-                <w:lang w:val="ru-RU"/>
-              </w:rPr>
-              <w:t>0</w:t>
-            </w:r>
-          </w:p>
-        </w:tc>
-        <w:tc>
-          <w:tcPr>
-            <w:tcW w:w="2310" w:type="dxa"/>
-          </w:tcPr>
-          <w:p>
-            <w:pPr/>
-          </w:p>
-          <w:p>
-            <w:pPr/>
-            <w:r>
-              <w:rPr>
-                <w:lang w:val="ru-RU"/>
-              </w:rPr>
-              <w:t>0</w:t>
-            </w:r>
-          </w:p>
-        </w:tc>
-        <w:tc>
-          <w:tcPr>
-            <w:tcW w:w="2310" w:type="dxa"/>
-          </w:tcPr>
-          <w:p>
-            <w:pPr/>
-          </w:p>
-          <w:p>
-            <w:pPr/>
-            <w:r>
-              <w:rPr>
-                <w:lang w:val="ru-RU"/>
-              </w:rPr>
-              <w:t>0</w:t>
-            </w:r>
-          </w:p>
-        </w:tc>
-        <w:tc>
-          <w:tcPr>
-            <w:tcW w:w="2310" w:type="dxa"/>
-          </w:tcPr>
-          <w:p>
-            <w:pPr/>
-          </w:p>
-          <w:p>
-            <w:pPr/>
-            <w:r>
-              <w:rPr>
-                <w:lang w:val="ru-RU"/>
-              </w:rPr>
-              <w:t>0</w:t>
-            </w:r>
-          </w:p>
-        </w:tc>
-        <w:tc>
-          <w:tcPr>
-            <w:tcW w:w="2310" w:type="dxa"/>
-          </w:tcPr>
-          <w:p>
-            <w:pPr/>
-          </w:p>
-          <w:p>
-            <w:pPr/>
-            <w:r>
-              <w:rPr>
-                <w:lang w:val="ru-RU"/>
-              </w:rPr>
-              <w:t>0</w:t>
-            </w:r>
-          </w:p>
-        </w:tc>
-        <w:tc>
-          <w:tcPr>
-            <w:tcW w:w="2310" w:type="dxa"/>
-          </w:tcPr>
-          <w:p>
-            <w:pPr/>
-          </w:p>
-          <w:p>
-            <w:pPr/>
-            <w:r>
-              <w:rPr>
-                <w:lang w:val="ru-RU"/>
-              </w:rPr>
-              <w:t>0</w:t>
+              <w:t>3</w:t>
+            </w:r>
+          </w:p>
+        </w:tc>
+        <w:tc>
+          <w:tcPr>
+            <w:tcW w:w="2310" w:type="dxa"/>
+          </w:tcPr>
+          <w:p>
+            <w:pPr/>
+          </w:p>
+          <w:p>
+            <w:pPr/>
+            <w:r>
+              <w:rPr>
+                <w:lang w:val="ru-RU"/>
+              </w:rPr>
+              <w:t>3</w:t>
             </w:r>
           </w:p>
         </w:tc>
@@ -1781,155 +1781,155 @@
               <w:rPr>
                 <w:lang w:val="ru-RU"/>
               </w:rPr>
-              <w:t>0</w:t>
-            </w:r>
-          </w:p>
-        </w:tc>
-        <w:tc>
-          <w:tcPr>
-            <w:tcW w:w="2310" w:type="dxa"/>
-          </w:tcPr>
-          <w:p>
-            <w:pPr/>
-          </w:p>
-          <w:p>
-            <w:pPr/>
-            <w:r>
-              <w:rPr>
-                <w:lang w:val="ru-RU"/>
-              </w:rPr>
-              <w:t>0</w:t>
-            </w:r>
-          </w:p>
-        </w:tc>
-        <w:tc>
-          <w:tcPr>
-            <w:tcW w:w="2310" w:type="dxa"/>
-          </w:tcPr>
-          <w:p>
-            <w:pPr/>
-          </w:p>
-          <w:p>
-            <w:pPr/>
-            <w:r>
-              <w:rPr>
-                <w:lang w:val="ru-RU"/>
-              </w:rPr>
-              <w:t>0</w:t>
-            </w:r>
-          </w:p>
-        </w:tc>
-        <w:tc>
-          <w:tcPr>
-            <w:tcW w:w="2310" w:type="dxa"/>
-          </w:tcPr>
-          <w:p>
-            <w:pPr/>
-          </w:p>
-        </w:tc>
-        <w:tc>
-          <w:tcPr>
-            <w:tcW w:w="2310" w:type="dxa"/>
-          </w:tcPr>
-          <w:p>
-            <w:pPr/>
-          </w:p>
-        </w:tc>
-        <w:tc>
-          <w:tcPr>
-            <w:tcW w:w="2310" w:type="dxa"/>
-          </w:tcPr>
-          <w:p>
-            <w:pPr/>
-          </w:p>
-        </w:tc>
-        <w:tc>
-          <w:tcPr>
-            <w:tcW w:w="2310" w:type="dxa"/>
-          </w:tcPr>
-          <w:p>
-            <w:pPr/>
-          </w:p>
-        </w:tc>
-        <w:tc>
-          <w:tcPr>
-            <w:tcW w:w="2310" w:type="dxa"/>
-          </w:tcPr>
-          <w:p>
-            <w:pPr/>
-          </w:p>
-        </w:tc>
-        <w:tc>
-          <w:tcPr>
-            <w:tcW w:w="2310" w:type="dxa"/>
-          </w:tcPr>
-          <w:p>
-            <w:pPr/>
-          </w:p>
-        </w:tc>
-        <w:tc>
-          <w:tcPr>
-            <w:tcW w:w="2310" w:type="dxa"/>
-          </w:tcPr>
-          <w:p>
-            <w:pPr/>
-          </w:p>
-        </w:tc>
-        <w:tc>
-          <w:tcPr>
-            <w:tcW w:w="2310" w:type="dxa"/>
-          </w:tcPr>
-          <w:p>
-            <w:pPr/>
-          </w:p>
-        </w:tc>
-        <w:tc>
-          <w:tcPr>
-            <w:tcW w:w="2310" w:type="dxa"/>
-          </w:tcPr>
-          <w:p>
-            <w:pPr/>
-          </w:p>
-        </w:tc>
-        <w:tc>
-          <w:tcPr>
-            <w:tcW w:w="2310" w:type="dxa"/>
-          </w:tcPr>
-          <w:p>
-            <w:pPr/>
-          </w:p>
-        </w:tc>
-        <w:tc>
-          <w:tcPr>
-            <w:tcW w:w="2310" w:type="dxa"/>
-          </w:tcPr>
-          <w:p>
-            <w:pPr/>
-          </w:p>
-          <w:p>
-            <w:pPr/>
-            <w:r>
-              <w:rPr>
-                <w:lang w:val="ru-RU"/>
-              </w:rPr>
-              <w:t>0</w:t>
-            </w:r>
-          </w:p>
-        </w:tc>
-        <w:tc>
-          <w:tcPr>
-            <w:tcW w:w="2310" w:type="dxa"/>
-          </w:tcPr>
-          <w:p>
-            <w:pPr/>
-          </w:p>
-          <w:p>
-            <w:pPr/>
-            <w:r>
-              <w:rPr>
-                <w:lang w:val="ru-RU"/>
-              </w:rPr>
-              <w:t>0</w:t>
+              <w:t>12</w:t>
+            </w:r>
+          </w:p>
+        </w:tc>
+        <w:tc>
+          <w:tcPr>
+            <w:tcW w:w="2310" w:type="dxa"/>
+          </w:tcPr>
+          <w:p>
+            <w:pPr/>
+          </w:p>
+          <w:p>
+            <w:pPr/>
+            <w:r>
+              <w:rPr>
+                <w:lang w:val="ru-RU"/>
+              </w:rPr>
+              <w:t>76</w:t>
+            </w:r>
+          </w:p>
+        </w:tc>
+        <w:tc>
+          <w:tcPr>
+            <w:tcW w:w="2310" w:type="dxa"/>
+          </w:tcPr>
+          <w:p>
+            <w:pPr/>
+          </w:p>
+          <w:p>
+            <w:pPr/>
+            <w:r>
+              <w:rPr>
+                <w:lang w:val="ru-RU"/>
+              </w:rPr>
+              <w:t>87</w:t>
+            </w:r>
+          </w:p>
+        </w:tc>
+        <w:tc>
+          <w:tcPr>
+            <w:tcW w:w="2310" w:type="dxa"/>
+          </w:tcPr>
+          <w:p>
+            <w:pPr/>
+          </w:p>
+        </w:tc>
+        <w:tc>
+          <w:tcPr>
+            <w:tcW w:w="2310" w:type="dxa"/>
+          </w:tcPr>
+          <w:p>
+            <w:pPr/>
+          </w:p>
+        </w:tc>
+        <w:tc>
+          <w:tcPr>
+            <w:tcW w:w="2310" w:type="dxa"/>
+          </w:tcPr>
+          <w:p>
+            <w:pPr/>
+          </w:p>
+        </w:tc>
+        <w:tc>
+          <w:tcPr>
+            <w:tcW w:w="2310" w:type="dxa"/>
+          </w:tcPr>
+          <w:p>
+            <w:pPr/>
+          </w:p>
+        </w:tc>
+        <w:tc>
+          <w:tcPr>
+            <w:tcW w:w="2310" w:type="dxa"/>
+          </w:tcPr>
+          <w:p>
+            <w:pPr/>
+          </w:p>
+        </w:tc>
+        <w:tc>
+          <w:tcPr>
+            <w:tcW w:w="2310" w:type="dxa"/>
+          </w:tcPr>
+          <w:p>
+            <w:pPr/>
+          </w:p>
+        </w:tc>
+        <w:tc>
+          <w:tcPr>
+            <w:tcW w:w="2310" w:type="dxa"/>
+          </w:tcPr>
+          <w:p>
+            <w:pPr/>
+          </w:p>
+        </w:tc>
+        <w:tc>
+          <w:tcPr>
+            <w:tcW w:w="2310" w:type="dxa"/>
+          </w:tcPr>
+          <w:p>
+            <w:pPr/>
+          </w:p>
+        </w:tc>
+        <w:tc>
+          <w:tcPr>
+            <w:tcW w:w="2310" w:type="dxa"/>
+          </w:tcPr>
+          <w:p>
+            <w:pPr/>
+          </w:p>
+        </w:tc>
+        <w:tc>
+          <w:tcPr>
+            <w:tcW w:w="2310" w:type="dxa"/>
+          </w:tcPr>
+          <w:p>
+            <w:pPr/>
+          </w:p>
+        </w:tc>
+        <w:tc>
+          <w:tcPr>
+            <w:tcW w:w="2310" w:type="dxa"/>
+          </w:tcPr>
+          <w:p>
+            <w:pPr/>
+          </w:p>
+          <w:p>
+            <w:pPr/>
+            <w:r>
+              <w:rPr>
+                <w:lang w:val="ru-RU"/>
+              </w:rPr>
+              <w:t>8</w:t>
+            </w:r>
+          </w:p>
+        </w:tc>
+        <w:tc>
+          <w:tcPr>
+            <w:tcW w:w="2310" w:type="dxa"/>
+          </w:tcPr>
+          <w:p>
+            <w:pPr/>
+          </w:p>
+          <w:p>
+            <w:pPr/>
+            <w:r>
+              <w:rPr>
+                <w:lang w:val="ru-RU"/>
+              </w:rPr>
+              <w:t>9</w:t>
             </w:r>
           </w:p>
         </w:tc>
@@ -1998,171 +1998,171 @@
               <w:rPr>
                 <w:lang w:val="ru-RU"/>
               </w:rPr>
-              <w:t>5</w:t>
-            </w:r>
-          </w:p>
-        </w:tc>
-        <w:tc>
-          <w:tcPr>
-            <w:tcW w:w="2310" w:type="dxa"/>
-          </w:tcPr>
-          <w:p>
-            <w:pPr/>
-          </w:p>
-        </w:tc>
-        <w:tc>
-          <w:tcPr>
-            <w:tcW w:w="2310" w:type="dxa"/>
-          </w:tcPr>
-          <w:p>
-            <w:pPr/>
-          </w:p>
-        </w:tc>
-        <w:tc>
-          <w:tcPr>
-            <w:tcW w:w="2310" w:type="dxa"/>
-          </w:tcPr>
-          <w:p>
-            <w:pPr/>
-          </w:p>
-        </w:tc>
-        <w:tc>
-          <w:tcPr>
-            <w:tcW w:w="2310" w:type="dxa"/>
-          </w:tcPr>
-          <w:p>
-            <w:pPr/>
-          </w:p>
-        </w:tc>
-        <w:tc>
-          <w:tcPr>
-            <w:tcW w:w="2310" w:type="dxa"/>
-          </w:tcPr>
-          <w:p>
-            <w:pPr/>
-          </w:p>
-          <w:p>
-            <w:pPr/>
-            <w:r>
-              <w:rPr>
-                <w:lang w:val="ru-RU"/>
-              </w:rPr>
-              <w:t>0</w:t>
-            </w:r>
-          </w:p>
-        </w:tc>
-        <w:tc>
-          <w:tcPr>
-            <w:tcW w:w="2310" w:type="dxa"/>
-          </w:tcPr>
-          <w:p>
-            <w:pPr/>
-          </w:p>
-          <w:p>
-            <w:pPr/>
-            <w:r>
-              <w:rPr>
-                <w:lang w:val="ru-RU"/>
-              </w:rPr>
-              <w:t>0</w:t>
-            </w:r>
-          </w:p>
-        </w:tc>
-        <w:tc>
-          <w:tcPr>
-            <w:tcW w:w="2310" w:type="dxa"/>
-          </w:tcPr>
-          <w:p>
-            <w:pPr/>
-          </w:p>
-        </w:tc>
-        <w:tc>
-          <w:tcPr>
-            <w:tcW w:w="2310" w:type="dxa"/>
-          </w:tcPr>
-          <w:p>
-            <w:pPr/>
-          </w:p>
-        </w:tc>
-        <w:tc>
-          <w:tcPr>
-            <w:tcW w:w="2310" w:type="dxa"/>
-          </w:tcPr>
-          <w:p>
-            <w:pPr/>
-          </w:p>
-        </w:tc>
-        <w:tc>
-          <w:tcPr>
-            <w:tcW w:w="2310" w:type="dxa"/>
-          </w:tcPr>
-          <w:p>
-            <w:pPr/>
-          </w:p>
-        </w:tc>
-        <w:tc>
-          <w:tcPr>
-            <w:tcW w:w="2310" w:type="dxa"/>
-          </w:tcPr>
-          <w:p>
-            <w:pPr/>
-          </w:p>
-        </w:tc>
-        <w:tc>
-          <w:tcPr>
-            <w:tcW w:w="2310" w:type="dxa"/>
-          </w:tcPr>
-          <w:p>
-            <w:pPr/>
-          </w:p>
-        </w:tc>
-        <w:tc>
-          <w:tcPr>
-            <w:tcW w:w="2310" w:type="dxa"/>
-          </w:tcPr>
-          <w:p>
-            <w:pPr/>
-          </w:p>
-        </w:tc>
-        <w:tc>
-          <w:tcPr>
-            <w:tcW w:w="2310" w:type="dxa"/>
-          </w:tcPr>
-          <w:p>
-            <w:pPr/>
-          </w:p>
-        </w:tc>
-        <w:tc>
-          <w:tcPr>
-            <w:tcW w:w="2310" w:type="dxa"/>
-          </w:tcPr>
-          <w:p>
-            <w:pPr/>
-          </w:p>
-          <w:p>
-            <w:pPr/>
-            <w:r>
-              <w:rPr>
-                <w:lang w:val="ru-RU"/>
-              </w:rPr>
-              <w:t>5</w:t>
-            </w:r>
-          </w:p>
-        </w:tc>
-        <w:tc>
-          <w:tcPr>
-            <w:tcW w:w="2310" w:type="dxa"/>
-          </w:tcPr>
-          <w:p>
-            <w:pPr/>
-          </w:p>
-          <w:p>
-            <w:pPr/>
-            <w:r>
-              <w:rPr>
-                <w:lang w:val="ru-RU"/>
-              </w:rPr>
-              <w:t>5</w:t>
+              <w:t>8</w:t>
+            </w:r>
+          </w:p>
+        </w:tc>
+        <w:tc>
+          <w:tcPr>
+            <w:tcW w:w="2310" w:type="dxa"/>
+          </w:tcPr>
+          <w:p>
+            <w:pPr/>
+          </w:p>
+        </w:tc>
+        <w:tc>
+          <w:tcPr>
+            <w:tcW w:w="2310" w:type="dxa"/>
+          </w:tcPr>
+          <w:p>
+            <w:pPr/>
+          </w:p>
+        </w:tc>
+        <w:tc>
+          <w:tcPr>
+            <w:tcW w:w="2310" w:type="dxa"/>
+          </w:tcPr>
+          <w:p>
+            <w:pPr/>
+          </w:p>
+        </w:tc>
+        <w:tc>
+          <w:tcPr>
+            <w:tcW w:w="2310" w:type="dxa"/>
+          </w:tcPr>
+          <w:p>
+            <w:pPr/>
+          </w:p>
+        </w:tc>
+        <w:tc>
+          <w:tcPr>
+            <w:tcW w:w="2310" w:type="dxa"/>
+          </w:tcPr>
+          <w:p>
+            <w:pPr/>
+          </w:p>
+          <w:p>
+            <w:pPr/>
+            <w:r>
+              <w:rPr>
+                <w:lang w:val="ru-RU"/>
+              </w:rPr>
+              <w:t>79</w:t>
+            </w:r>
+          </w:p>
+        </w:tc>
+        <w:tc>
+          <w:tcPr>
+            <w:tcW w:w="2310" w:type="dxa"/>
+          </w:tcPr>
+          <w:p>
+            <w:pPr/>
+          </w:p>
+          <w:p>
+            <w:pPr/>
+            <w:r>
+              <w:rPr>
+                <w:lang w:val="ru-RU"/>
+              </w:rPr>
+              <w:t>8</w:t>
+            </w:r>
+          </w:p>
+        </w:tc>
+        <w:tc>
+          <w:tcPr>
+            <w:tcW w:w="2310" w:type="dxa"/>
+          </w:tcPr>
+          <w:p>
+            <w:pPr/>
+          </w:p>
+        </w:tc>
+        <w:tc>
+          <w:tcPr>
+            <w:tcW w:w="2310" w:type="dxa"/>
+          </w:tcPr>
+          <w:p>
+            <w:pPr/>
+          </w:p>
+        </w:tc>
+        <w:tc>
+          <w:tcPr>
+            <w:tcW w:w="2310" w:type="dxa"/>
+          </w:tcPr>
+          <w:p>
+            <w:pPr/>
+          </w:p>
+        </w:tc>
+        <w:tc>
+          <w:tcPr>
+            <w:tcW w:w="2310" w:type="dxa"/>
+          </w:tcPr>
+          <w:p>
+            <w:pPr/>
+          </w:p>
+        </w:tc>
+        <w:tc>
+          <w:tcPr>
+            <w:tcW w:w="2310" w:type="dxa"/>
+          </w:tcPr>
+          <w:p>
+            <w:pPr/>
+          </w:p>
+        </w:tc>
+        <w:tc>
+          <w:tcPr>
+            <w:tcW w:w="2310" w:type="dxa"/>
+          </w:tcPr>
+          <w:p>
+            <w:pPr/>
+          </w:p>
+        </w:tc>
+        <w:tc>
+          <w:tcPr>
+            <w:tcW w:w="2310" w:type="dxa"/>
+          </w:tcPr>
+          <w:p>
+            <w:pPr/>
+          </w:p>
+        </w:tc>
+        <w:tc>
+          <w:tcPr>
+            <w:tcW w:w="2310" w:type="dxa"/>
+          </w:tcPr>
+          <w:p>
+            <w:pPr/>
+          </w:p>
+        </w:tc>
+        <w:tc>
+          <w:tcPr>
+            <w:tcW w:w="2310" w:type="dxa"/>
+          </w:tcPr>
+          <w:p>
+            <w:pPr/>
+          </w:p>
+          <w:p>
+            <w:pPr/>
+            <w:r>
+              <w:rPr>
+                <w:lang w:val="ru-RU"/>
+              </w:rPr>
+              <w:t>8</w:t>
+            </w:r>
+          </w:p>
+        </w:tc>
+        <w:tc>
+          <w:tcPr>
+            <w:tcW w:w="2310" w:type="dxa"/>
+          </w:tcPr>
+          <w:p>
+            <w:pPr/>
+          </w:p>
+          <w:p>
+            <w:pPr/>
+            <w:r>
+              <w:rPr>
+                <w:lang w:val="ru-RU"/>
+              </w:rPr>
+              <w:t>9</w:t>
             </w:r>
           </w:p>
         </w:tc>
@@ -2207,6 +2207,106 @@
               <w:rPr>
                 <w:lang w:val="ru-RU"/>
               </w:rPr>
+              <w:t>88</w:t>
+            </w:r>
+          </w:p>
+        </w:tc>
+        <w:tc>
+          <w:tcPr>
+            <w:tcW w:w="2310" w:type="dxa"/>
+          </w:tcPr>
+          <w:p>
+            <w:pPr/>
+          </w:p>
+        </w:tc>
+        <w:tc>
+          <w:tcPr>
+            <w:tcW w:w="2310" w:type="dxa"/>
+          </w:tcPr>
+          <w:p>
+            <w:pPr/>
+          </w:p>
+          <w:p>
+            <w:pPr/>
+            <w:r>
+              <w:rPr>
+                <w:lang w:val="ru-RU"/>
+              </w:rPr>
+              <w:t>3</w:t>
+            </w:r>
+          </w:p>
+        </w:tc>
+        <w:tc>
+          <w:tcPr>
+            <w:tcW w:w="2310" w:type="dxa"/>
+          </w:tcPr>
+          <w:p>
+            <w:pPr/>
+          </w:p>
+        </w:tc>
+        <w:tc>
+          <w:tcPr>
+            <w:tcW w:w="2310" w:type="dxa"/>
+          </w:tcPr>
+          <w:p>
+            <w:pPr/>
+          </w:p>
+          <w:p>
+            <w:pPr/>
+            <w:r>
+              <w:rPr>
+                <w:lang w:val="ru-RU"/>
+              </w:rPr>
+              <w:t>8</w:t>
+            </w:r>
+          </w:p>
+        </w:tc>
+        <w:tc>
+          <w:tcPr>
+            <w:tcW w:w="2310" w:type="dxa"/>
+          </w:tcPr>
+          <w:p>
+            <w:pPr/>
+          </w:p>
+        </w:tc>
+        <w:tc>
+          <w:tcPr>
+            <w:tcW w:w="2310" w:type="dxa"/>
+          </w:tcPr>
+          <w:p>
+            <w:pPr/>
+          </w:p>
+          <w:p>
+            <w:pPr/>
+            <w:r>
+              <w:rPr>
+                <w:lang w:val="ru-RU"/>
+              </w:rPr>
+              <w:t>3</w:t>
+            </w:r>
+          </w:p>
+        </w:tc>
+        <w:tc>
+          <w:tcPr>
+            <w:tcW w:w="2310" w:type="dxa"/>
+          </w:tcPr>
+          <w:p>
+            <w:pPr/>
+          </w:p>
+        </w:tc>
+        <w:tc>
+          <w:tcPr>
+            <w:tcW w:w="2310" w:type="dxa"/>
+          </w:tcPr>
+          <w:p>
+            <w:pPr/>
+          </w:p>
+          <w:p>
+            <w:pPr/>
+            <w:r>
+              <w:rPr>
+                <w:lang w:val="ru-RU"/>
+              </w:rPr>
               <w:t>0</w:t>
             </w:r>
           </w:p>
@@ -2232,157 +2332,57 @@
               <w:rPr>
                 <w:lang w:val="ru-RU"/>
               </w:rPr>
-              <w:t>0</w:t>
-            </w:r>
-          </w:p>
-        </w:tc>
-        <w:tc>
-          <w:tcPr>
-            <w:tcW w:w="2310" w:type="dxa"/>
-          </w:tcPr>
-          <w:p>
-            <w:pPr/>
-          </w:p>
-        </w:tc>
-        <w:tc>
-          <w:tcPr>
-            <w:tcW w:w="2310" w:type="dxa"/>
-          </w:tcPr>
-          <w:p>
-            <w:pPr/>
-          </w:p>
-          <w:p>
-            <w:pPr/>
-            <w:r>
-              <w:rPr>
-                <w:lang w:val="ru-RU"/>
-              </w:rPr>
-              <w:t>0</w:t>
-            </w:r>
-          </w:p>
-        </w:tc>
-        <w:tc>
-          <w:tcPr>
-            <w:tcW w:w="2310" w:type="dxa"/>
-          </w:tcPr>
-          <w:p>
-            <w:pPr/>
-          </w:p>
-        </w:tc>
-        <w:tc>
-          <w:tcPr>
-            <w:tcW w:w="2310" w:type="dxa"/>
-          </w:tcPr>
-          <w:p>
-            <w:pPr/>
-          </w:p>
-          <w:p>
-            <w:pPr/>
-            <w:r>
-              <w:rPr>
-                <w:lang w:val="ru-RU"/>
-              </w:rPr>
-              <w:t>0</w:t>
-            </w:r>
-          </w:p>
-        </w:tc>
-        <w:tc>
-          <w:tcPr>
-            <w:tcW w:w="2310" w:type="dxa"/>
-          </w:tcPr>
-          <w:p>
-            <w:pPr/>
-          </w:p>
-        </w:tc>
-        <w:tc>
-          <w:tcPr>
-            <w:tcW w:w="2310" w:type="dxa"/>
-          </w:tcPr>
-          <w:p>
-            <w:pPr/>
-          </w:p>
-          <w:p>
-            <w:pPr/>
-            <w:r>
-              <w:rPr>
-                <w:lang w:val="ru-RU"/>
-              </w:rPr>
-              <w:t>0</w:t>
-            </w:r>
-          </w:p>
-        </w:tc>
-        <w:tc>
-          <w:tcPr>
-            <w:tcW w:w="2310" w:type="dxa"/>
-          </w:tcPr>
-          <w:p>
-            <w:pPr/>
-          </w:p>
-        </w:tc>
-        <w:tc>
-          <w:tcPr>
-            <w:tcW w:w="2310" w:type="dxa"/>
-          </w:tcPr>
-          <w:p>
-            <w:pPr/>
-          </w:p>
-          <w:p>
-            <w:pPr/>
-            <w:r>
-              <w:rPr>
-                <w:lang w:val="ru-RU"/>
-              </w:rPr>
-              <w:t>0</w:t>
-            </w:r>
-          </w:p>
-        </w:tc>
-        <w:tc>
-          <w:tcPr>
-            <w:tcW w:w="2310" w:type="dxa"/>
-          </w:tcPr>
-          <w:p>
-            <w:pPr/>
-          </w:p>
-        </w:tc>
-        <w:tc>
-          <w:tcPr>
-            <w:tcW w:w="2310" w:type="dxa"/>
-          </w:tcPr>
-          <w:p>
-            <w:pPr/>
-          </w:p>
-          <w:p>
-            <w:pPr/>
-            <w:r>
-              <w:rPr>
-                <w:lang w:val="ru-RU"/>
-              </w:rPr>
-              <w:t>0</w:t>
-            </w:r>
-          </w:p>
-        </w:tc>
-        <w:tc>
-          <w:tcPr>
-            <w:tcW w:w="2310" w:type="dxa"/>
-          </w:tcPr>
-          <w:p>
-            <w:pPr/>
-          </w:p>
-        </w:tc>
-        <w:tc>
-          <w:tcPr>
-            <w:tcW w:w="2310" w:type="dxa"/>
-          </w:tcPr>
-          <w:p>
-            <w:pPr/>
-          </w:p>
-          <w:p>
-            <w:pPr/>
-            <w:r>
-              <w:rPr>
-                <w:lang w:val="ru-RU"/>
-              </w:rPr>
-              <w:t>5</w:t>
+              <w:t>3</w:t>
+            </w:r>
+          </w:p>
+        </w:tc>
+        <w:tc>
+          <w:tcPr>
+            <w:tcW w:w="2310" w:type="dxa"/>
+          </w:tcPr>
+          <w:p>
+            <w:pPr/>
+          </w:p>
+        </w:tc>
+        <w:tc>
+          <w:tcPr>
+            <w:tcW w:w="2310" w:type="dxa"/>
+          </w:tcPr>
+          <w:p>
+            <w:pPr/>
+          </w:p>
+          <w:p>
+            <w:pPr/>
+            <w:r>
+              <w:rPr>
+                <w:lang w:val="ru-RU"/>
+              </w:rPr>
+              <w:t>9</w:t>
+            </w:r>
+          </w:p>
+        </w:tc>
+        <w:tc>
+          <w:tcPr>
+            <w:tcW w:w="2310" w:type="dxa"/>
+          </w:tcPr>
+          <w:p>
+            <w:pPr/>
+          </w:p>
+        </w:tc>
+        <w:tc>
+          <w:tcPr>
+            <w:tcW w:w="2310" w:type="dxa"/>
+          </w:tcPr>
+          <w:p>
+            <w:pPr/>
+          </w:p>
+          <w:p>
+            <w:pPr/>
+            <w:r>
+              <w:rPr>
+                <w:lang w:val="ru-RU"/>
+              </w:rPr>
+              <w:t>9</w:t>
             </w:r>
           </w:p>
         </w:tc>

</xml_diff>